<commit_message>
LAOM - Se agregan los campos para rellenar los datos del solicitante
</commit_message>
<xml_diff>
--- a/src/main/resources/word/solicitud_template.docx
+++ b/src/main/resources/word/solicitud_template.docx
@@ -221,7 +221,7 @@
                 </mc:Choice>
                 <mc:Fallback>
                   <w:pict>
-                    <v:group w14:anchorId="75801B80" id="Group 12" o:spid="_x0000_s1026" style="width:42.45pt;height:51.6pt;mso-position-horizontal-relative:char;mso-position-vertical-relative:line" coordsize="5391,6553" o:gfxdata="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">
+                    <v:group w14:anchorId="7532900E" id="Group 12" o:spid="_x0000_s1026" style="width:42.45pt;height:51.6pt;mso-position-horizontal-relative:char;mso-position-vertical-relative:line" coordsize="5391,6553" o:gfxdata="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">
                       <v:shapetype id="_x0000_t75" coordsize="21600,21600" o:spt="75" o:preferrelative="t" path="m@4@5l@4@11@9@11@9@5xe" filled="f" stroked="f">
                         <v:stroke joinstyle="miter"/>
                         <v:formulas>
@@ -748,32 +748,8 @@
                 <w:u w:val="single"/>
                 <w:lang w:val="pt-BR"/>
               </w:rPr>
-              <w:t>{FOLIO</w:t>
-            </w:r>
-            <w:proofErr w:type="gramStart"/>
-            <w:r>
-              <w:rPr>
-                <w:rFonts w:ascii="Arial" w:hAnsi="Arial" w:cs="Arial"/>
-                <w:spacing w:val="-2"/>
-                <w:sz w:val="14"/>
-                <w:szCs w:val="20"/>
-                <w:u w:val="single"/>
-                <w:lang w:val="pt-BR"/>
-              </w:rPr>
-              <w:t>1}</w:t>
-            </w:r>
-            <w:r>
-              <w:rPr>
-                <w:rFonts w:ascii="Arial" w:hAnsi="Arial" w:cs="Arial"/>
-                <w:spacing w:val="-2"/>
-                <w:sz w:val="14"/>
-                <w:szCs w:val="20"/>
-                <w:u w:val="single"/>
-                <w:lang w:val="pt-BR"/>
-              </w:rPr>
-              <w:t>_</w:t>
-            </w:r>
-            <w:proofErr w:type="gramEnd"/>
+              <w:t>{FOLIO1}</w:t>
+            </w:r>
           </w:p>
           <w:p>
             <w:pPr>
@@ -813,7 +789,6 @@
               </w:rPr>
               <w:t>{FOLIO</w:t>
             </w:r>
-            <w:proofErr w:type="gramStart"/>
             <w:r>
               <w:rPr>
                 <w:rFonts w:ascii="Arial" w:hAnsi="Arial" w:cs="Arial"/>
@@ -834,9 +809,8 @@
                 <w:u w:val="single"/>
                 <w:lang w:val="pt-BR"/>
               </w:rPr>
-              <w:t>}_</w:t>
-            </w:r>
-            <w:proofErr w:type="gramEnd"/>
+              <w:t>}</w:t>
+            </w:r>
           </w:p>
           <w:p>
             <w:pPr>
@@ -874,21 +848,8 @@
                 <w:u w:val="single"/>
                 <w:lang w:val="pt-BR"/>
               </w:rPr>
-              <w:t>{FOLIO</w:t>
-            </w:r>
-            <w:proofErr w:type="gramStart"/>
-            <w:r>
-              <w:rPr>
-                <w:rFonts w:ascii="Arial" w:hAnsi="Arial" w:cs="Arial"/>
-                <w:spacing w:val="-2"/>
-                <w:sz w:val="14"/>
-                <w:szCs w:val="20"/>
-                <w:u w:val="single"/>
-                <w:lang w:val="pt-BR"/>
-              </w:rPr>
-              <w:t>3}_</w:t>
-            </w:r>
-            <w:proofErr w:type="gramEnd"/>
+              <w:t>{FOLIO3}</w:t>
+            </w:r>
           </w:p>
         </w:tc>
         <w:tc>
@@ -937,7 +898,6 @@
               </w:rPr>
               <w:t>{FOLIO</w:t>
             </w:r>
-            <w:proofErr w:type="gramStart"/>
             <w:r>
               <w:rPr>
                 <w:rFonts w:ascii="Arial" w:hAnsi="Arial" w:cs="Arial"/>
@@ -958,9 +918,8 @@
                 <w:u w:val="single"/>
                 <w:lang w:val="pt-BR"/>
               </w:rPr>
-              <w:t>}_</w:t>
-            </w:r>
-            <w:proofErr w:type="gramEnd"/>
+              <w:t>}</w:t>
+            </w:r>
           </w:p>
           <w:p>
             <w:pPr>
@@ -1000,7 +959,6 @@
               </w:rPr>
               <w:t>{FOLIO</w:t>
             </w:r>
-            <w:proofErr w:type="gramStart"/>
             <w:r>
               <w:rPr>
                 <w:rFonts w:ascii="Arial" w:hAnsi="Arial" w:cs="Arial"/>
@@ -1021,9 +979,8 @@
                 <w:u w:val="single"/>
                 <w:lang w:val="pt-BR"/>
               </w:rPr>
-              <w:t>}_</w:t>
-            </w:r>
-            <w:proofErr w:type="gramEnd"/>
+              <w:t>}</w:t>
+            </w:r>
           </w:p>
           <w:p>
             <w:pPr>
@@ -1054,7 +1011,6 @@
               </w:rPr>
               <w:t>{FOLIO</w:t>
             </w:r>
-            <w:proofErr w:type="gramStart"/>
             <w:r>
               <w:rPr>
                 <w:rFonts w:ascii="Arial" w:hAnsi="Arial" w:cs="Arial"/>
@@ -1075,9 +1031,8 @@
                 <w:u w:val="single"/>
                 <w:lang w:val="pt-BR"/>
               </w:rPr>
-              <w:t>}_</w:t>
-            </w:r>
-            <w:proofErr w:type="gramEnd"/>
+              <w:t>}</w:t>
+            </w:r>
           </w:p>
         </w:tc>
       </w:tr>
@@ -1649,7 +1604,7 @@
                 </mc:Choice>
                 <mc:Fallback>
                   <w:pict>
-                    <v:group w14:anchorId="7E9EFF0C" id="Group 19" o:spid="_x0000_s1026" style="width:22.8pt;height:46.95pt;mso-position-horizontal-relative:char;mso-position-vertical-relative:line" coordsize="2895,5962" o:gfxdata="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">
+                    <v:group w14:anchorId="1E3B533F" id="Group 19" o:spid="_x0000_s1026" style="width:22.8pt;height:46.95pt;mso-position-horizontal-relative:char;mso-position-vertical-relative:line" coordsize="2895,5962" o:gfxdata="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">
                       <v:shape id="Image 20" o:spid="_x0000_s1027" type="#_x0000_t75" style="position:absolute;top:386;width:2895;height:5193;visibility:visible;mso-wrap-style:square" o:gfxdata="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">
                         <v:imagedata r:id="rId20" o:title=""/>
                       </v:shape>
@@ -2608,7 +2563,7 @@
                 </mc:Choice>
                 <mc:Fallback>
                   <w:pict>
-                    <v:group w14:anchorId="1CDB64C5" id="Group 23" o:spid="_x0000_s1026" style="position:absolute;margin-left:9.3pt;margin-top:6.2pt;width:20.25pt;height:11.25pt;z-index:-16230400;mso-wrap-distance-left:0;mso-wrap-distance-right:0" coordsize="257175,142875" o:gfxdata="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">
+                    <v:group w14:anchorId="60A679EB" id="Group 23" o:spid="_x0000_s1026" style="position:absolute;margin-left:9.3pt;margin-top:6.2pt;width:20.25pt;height:11.25pt;z-index:-16230400;mso-wrap-distance-left:0;mso-wrap-distance-right:0" coordsize="257175,142875" o:gfxdata="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">
                       <v:shape id="Graphic 24" o:spid="_x0000_s1027" style="position:absolute;left:4762;top:4762;width:247650;height:133350;visibility:visible;mso-wrap-style:square;v-text-anchor:top" coordsize="247650,133350" o:gfxdata="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" path="m123825,l75598,5238,36242,19526,9721,40719,,66675,9721,92630r26521,21193l75598,128111r48227,5239l172051,128111r39356,-14288l237928,92630r9722,-25955l237928,40719,211407,19526,172051,5238,123825,xe" filled="f">
                         <v:path arrowok="t"/>
                       </v:shape>
@@ -2770,7 +2725,7 @@
                 </mc:Choice>
                 <mc:Fallback>
                   <w:pict>
-                    <v:group w14:anchorId="52D9ED17" id="Group 25" o:spid="_x0000_s1026" style="position:absolute;margin-left:10.8pt;margin-top:6.2pt;width:20.25pt;height:11.25pt;z-index:-16229888;mso-wrap-distance-left:0;mso-wrap-distance-right:0" coordsize="257175,142875" o:gfxdata="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">
+                    <v:group w14:anchorId="561BA31A" id="Group 25" o:spid="_x0000_s1026" style="position:absolute;margin-left:10.8pt;margin-top:6.2pt;width:20.25pt;height:11.25pt;z-index:-16229888;mso-wrap-distance-left:0;mso-wrap-distance-right:0" coordsize="257175,142875" o:gfxdata="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">
                       <v:shape id="Graphic 26" o:spid="_x0000_s1027" style="position:absolute;left:4762;top:4762;width:247650;height:133350;visibility:visible;mso-wrap-style:square;v-text-anchor:top" coordsize="247650,133350" o:gfxdata="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" path="m123825,l75598,5238,36242,19526,9721,40719,,66675,9721,92630r26521,21193l75598,128111r48227,5239l172051,128111r39356,-14288l237928,92630r9722,-25955l237928,40719,211407,19526,172051,5238,123825,xe" filled="f">
                         <v:path arrowok="t"/>
                       </v:shape>
@@ -2932,7 +2887,7 @@
                 </mc:Choice>
                 <mc:Fallback>
                   <w:pict>
-                    <v:group w14:anchorId="38F943A2" id="Group 27" o:spid="_x0000_s1026" style="position:absolute;margin-left:7.7pt;margin-top:6.2pt;width:20.25pt;height:11.25pt;z-index:-16229376;mso-wrap-distance-left:0;mso-wrap-distance-right:0" coordsize="257175,142875" o:gfxdata="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">
+                    <v:group w14:anchorId="6D8306E1" id="Group 27" o:spid="_x0000_s1026" style="position:absolute;margin-left:7.7pt;margin-top:6.2pt;width:20.25pt;height:11.25pt;z-index:-16229376;mso-wrap-distance-left:0;mso-wrap-distance-right:0" coordsize="257175,142875" o:gfxdata="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">
                       <v:shape id="Graphic 28" o:spid="_x0000_s1027" style="position:absolute;left:4762;top:4762;width:247650;height:133350;visibility:visible;mso-wrap-style:square;v-text-anchor:top" coordsize="247650,133350" o:gfxdata="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" path="m123825,l75598,5238,36242,19526,9721,40719,,66675,9721,92630r26521,21193l75598,128111r48227,5239l172051,128111r39356,-14288l237928,92630r9722,-25955l237928,40719,211407,19526,172051,5238,123825,xe" filled="f">
                         <v:path arrowok="t"/>
                       </v:shape>
@@ -3094,7 +3049,7 @@
                 </mc:Choice>
                 <mc:Fallback>
                   <w:pict>
-                    <v:group w14:anchorId="57213DB3" id="Group 29" o:spid="_x0000_s1026" style="position:absolute;margin-left:11.4pt;margin-top:6.2pt;width:20.25pt;height:11.25pt;z-index:-16228864;mso-wrap-distance-left:0;mso-wrap-distance-right:0" coordsize="257175,142875" o:gfxdata="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">
+                    <v:group w14:anchorId="3C7EC761" id="Group 29" o:spid="_x0000_s1026" style="position:absolute;margin-left:11.4pt;margin-top:6.2pt;width:20.25pt;height:11.25pt;z-index:-16228864;mso-wrap-distance-left:0;mso-wrap-distance-right:0" coordsize="257175,142875" o:gfxdata="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">
                       <v:shape id="Graphic 30" o:spid="_x0000_s1027" style="position:absolute;left:4762;top:4762;width:247650;height:133350;visibility:visible;mso-wrap-style:square;v-text-anchor:top" coordsize="247650,133350" o:gfxdata="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" path="m123825,l75598,5238,36242,19526,9721,40719,,66675,9721,92630r26521,21193l75598,128111r48227,5239l172051,128111r39356,-14288l237928,92630r9722,-25955l237928,40719,211407,19526,172051,5238,123825,xe" filled="f">
                         <v:path arrowok="t"/>
                       </v:shape>
@@ -3183,6 +3138,32 @@
               </w:rPr>
               <w:t>SANGRE:</w:t>
             </w:r>
+            <w:r>
+              <w:rPr>
+                <w:spacing w:val="-2"/>
+                <w:w w:val="80"/>
+                <w:sz w:val="14"/>
+              </w:rPr>
+              <w:t xml:space="preserve"> {</w:t>
+            </w:r>
+            <w:proofErr w:type="spellStart"/>
+            <w:r>
+              <w:rPr>
+                <w:spacing w:val="-2"/>
+                <w:w w:val="80"/>
+                <w:sz w:val="14"/>
+              </w:rPr>
+              <w:t>tipoSangre</w:t>
+            </w:r>
+            <w:proofErr w:type="spellEnd"/>
+            <w:r>
+              <w:rPr>
+                <w:spacing w:val="-2"/>
+                <w:w w:val="80"/>
+                <w:sz w:val="14"/>
+              </w:rPr>
+              <w:t>}</w:t>
+            </w:r>
           </w:p>
         </w:tc>
         <w:tc>
@@ -3222,6 +3203,32 @@
               </w:rPr>
               <w:t>MATERNA:</w:t>
             </w:r>
+            <w:r>
+              <w:rPr>
+                <w:spacing w:val="-2"/>
+                <w:w w:val="95"/>
+                <w:sz w:val="14"/>
+              </w:rPr>
+              <w:t xml:space="preserve"> {</w:t>
+            </w:r>
+            <w:proofErr w:type="spellStart"/>
+            <w:r>
+              <w:rPr>
+                <w:spacing w:val="-2"/>
+                <w:w w:val="95"/>
+                <w:sz w:val="14"/>
+              </w:rPr>
+              <w:t>lenguaMaterna</w:t>
+            </w:r>
+            <w:proofErr w:type="spellEnd"/>
+            <w:r>
+              <w:rPr>
+                <w:spacing w:val="-2"/>
+                <w:w w:val="95"/>
+                <w:sz w:val="14"/>
+              </w:rPr>
+              <w:t>}</w:t>
+            </w:r>
           </w:p>
         </w:tc>
         <w:tc>
@@ -3244,6 +3251,29 @@
                 <w:sz w:val="14"/>
               </w:rPr>
               <w:t>CURP:</w:t>
+            </w:r>
+            <w:r>
+              <w:rPr>
+                <w:spacing w:val="-2"/>
+                <w:sz w:val="14"/>
+              </w:rPr>
+              <w:t xml:space="preserve"> {</w:t>
+            </w:r>
+            <w:proofErr w:type="spellStart"/>
+            <w:r>
+              <w:rPr>
+                <w:spacing w:val="-2"/>
+                <w:sz w:val="14"/>
+              </w:rPr>
+              <w:t>curp</w:t>
+            </w:r>
+            <w:proofErr w:type="spellEnd"/>
+            <w:r>
+              <w:rPr>
+                <w:spacing w:val="-2"/>
+                <w:sz w:val="14"/>
+              </w:rPr>
+              <w:t>}</w:t>
             </w:r>
           </w:p>
         </w:tc>
@@ -3425,11 +3455,19 @@
           <w:p>
             <w:pPr>
               <w:pStyle w:val="TableParagraph"/>
+              <w:jc w:val="center"/>
               <w:rPr>
                 <w:rFonts w:ascii="Times New Roman"/>
                 <w:sz w:val="14"/>
               </w:rPr>
             </w:pPr>
+            <w:r>
+              <w:rPr>
+                <w:rFonts w:ascii="Times New Roman"/>
+                <w:sz w:val="14"/>
+              </w:rPr>
+              <w:t>{domicilio}</w:t>
+            </w:r>
           </w:p>
         </w:tc>
         <w:tc>
@@ -3440,11 +3478,35 @@
           <w:p>
             <w:pPr>
               <w:pStyle w:val="TableParagraph"/>
+              <w:jc w:val="center"/>
               <w:rPr>
                 <w:rFonts w:ascii="Times New Roman"/>
                 <w:sz w:val="14"/>
               </w:rPr>
             </w:pPr>
+            <w:r>
+              <w:rPr>
+                <w:rFonts w:ascii="Times New Roman"/>
+                <w:sz w:val="14"/>
+              </w:rPr>
+              <w:t>{</w:t>
+            </w:r>
+            <w:proofErr w:type="spellStart"/>
+            <w:r>
+              <w:rPr>
+                <w:rFonts w:ascii="Times New Roman"/>
+                <w:sz w:val="14"/>
+              </w:rPr>
+              <w:t>localidadSolicitante</w:t>
+            </w:r>
+            <w:proofErr w:type="spellEnd"/>
+            <w:r>
+              <w:rPr>
+                <w:rFonts w:ascii="Times New Roman"/>
+                <w:sz w:val="14"/>
+              </w:rPr>
+              <w:t>}</w:t>
+            </w:r>
           </w:p>
         </w:tc>
         <w:tc>
@@ -3455,11 +3517,35 @@
           <w:p>
             <w:pPr>
               <w:pStyle w:val="TableParagraph"/>
+              <w:jc w:val="center"/>
               <w:rPr>
                 <w:rFonts w:ascii="Times New Roman"/>
                 <w:sz w:val="14"/>
               </w:rPr>
             </w:pPr>
+            <w:r>
+              <w:rPr>
+                <w:rFonts w:ascii="Times New Roman"/>
+                <w:sz w:val="14"/>
+              </w:rPr>
+              <w:t>{</w:t>
+            </w:r>
+            <w:proofErr w:type="spellStart"/>
+            <w:r>
+              <w:rPr>
+                <w:rFonts w:ascii="Times New Roman"/>
+                <w:sz w:val="14"/>
+              </w:rPr>
+              <w:t>telefonoSolicitante</w:t>
+            </w:r>
+            <w:proofErr w:type="spellEnd"/>
+            <w:r>
+              <w:rPr>
+                <w:rFonts w:ascii="Times New Roman"/>
+                <w:sz w:val="14"/>
+              </w:rPr>
+              <w:t>}</w:t>
+            </w:r>
           </w:p>
         </w:tc>
         <w:tc>
@@ -3470,11 +3556,35 @@
           <w:p>
             <w:pPr>
               <w:pStyle w:val="TableParagraph"/>
+              <w:jc w:val="center"/>
               <w:rPr>
                 <w:rFonts w:ascii="Times New Roman"/>
                 <w:sz w:val="14"/>
               </w:rPr>
             </w:pPr>
+            <w:r>
+              <w:rPr>
+                <w:rFonts w:ascii="Times New Roman"/>
+                <w:sz w:val="14"/>
+              </w:rPr>
+              <w:t>{</w:t>
+            </w:r>
+            <w:proofErr w:type="spellStart"/>
+            <w:r>
+              <w:rPr>
+                <w:rFonts w:ascii="Times New Roman"/>
+                <w:sz w:val="14"/>
+              </w:rPr>
+              <w:t>codigoPostal</w:t>
+            </w:r>
+            <w:proofErr w:type="spellEnd"/>
+            <w:r>
+              <w:rPr>
+                <w:rFonts w:ascii="Times New Roman"/>
+                <w:sz w:val="14"/>
+              </w:rPr>
+              <w:t>}</w:t>
+            </w:r>
           </w:p>
         </w:tc>
       </w:tr>
@@ -3544,6 +3654,32 @@
                 <w:sz w:val="16"/>
               </w:rPr>
               <w:t>:</w:t>
+            </w:r>
+            <w:r>
+              <w:rPr>
+                <w:spacing w:val="-2"/>
+                <w:w w:val="95"/>
+                <w:sz w:val="16"/>
+              </w:rPr>
+              <w:t xml:space="preserve"> {</w:t>
+            </w:r>
+            <w:proofErr w:type="spellStart"/>
+            <w:r>
+              <w:rPr>
+                <w:spacing w:val="-2"/>
+                <w:w w:val="95"/>
+                <w:sz w:val="16"/>
+              </w:rPr>
+              <w:t>correoSolicitante</w:t>
+            </w:r>
+            <w:proofErr w:type="spellEnd"/>
+            <w:r>
+              <w:rPr>
+                <w:spacing w:val="-2"/>
+                <w:w w:val="95"/>
+                <w:sz w:val="16"/>
+              </w:rPr>
+              <w:t>}</w:t>
             </w:r>
           </w:p>
         </w:tc>
@@ -3698,7 +3834,7 @@
                 </mc:Choice>
                 <mc:Fallback>
                   <w:pict>
-                    <v:group w14:anchorId="54992D7F" id="Group 31" o:spid="_x0000_s1026" style="width:22.8pt;height:47.55pt;mso-position-horizontal-relative:char;mso-position-vertical-relative:line" coordsize="2895,6038" o:gfxdata="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">
+                    <v:group w14:anchorId="106E41E5" id="Group 31" o:spid="_x0000_s1026" style="width:22.8pt;height:47.55pt;mso-position-horizontal-relative:char;mso-position-vertical-relative:line" coordsize="2895,6038" o:gfxdata="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">
                       <v:shape id="Image 32" o:spid="_x0000_s1027" type="#_x0000_t75" style="position:absolute;top:465;width:2895;height:4939;visibility:visible;mso-wrap-style:square" o:gfxdata="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">
                         <v:imagedata r:id="rId25" o:title=""/>
                       </v:shape>
@@ -4283,7 +4419,7 @@
                 </mc:Choice>
                 <mc:Fallback>
                   <w:pict>
-                    <v:group w14:anchorId="01C7210C" id="Group 34" o:spid="_x0000_s1026" style="position:absolute;margin-left:16.45pt;margin-top:7.35pt;width:20.25pt;height:11.25pt;z-index:-16236032;mso-wrap-distance-left:0;mso-wrap-distance-right:0" coordsize="257175,142875" o:gfxdata="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">
+                    <v:group w14:anchorId="09FF4974" id="Group 34" o:spid="_x0000_s1026" style="position:absolute;margin-left:16.45pt;margin-top:7.35pt;width:20.25pt;height:11.25pt;z-index:-16236032;mso-wrap-distance-left:0;mso-wrap-distance-right:0" coordsize="257175,142875" o:gfxdata="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">
                       <v:shape id="Graphic 35" o:spid="_x0000_s1027" style="position:absolute;left:4762;top:4762;width:247650;height:133350;visibility:visible;mso-wrap-style:square;v-text-anchor:top" coordsize="247650,133350" o:gfxdata="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" path="m123825,l75625,5238,36266,19526,9730,40719,,66675,9730,92630r26536,21193l75625,128111r48200,5239l172024,128111r39359,-14288l237919,92630r9731,-25955l237919,40719,211383,19526,172024,5238,123825,xe" filled="f">
                         <v:path arrowok="t"/>
                       </v:shape>
@@ -4458,7 +4594,7 @@
                 </mc:Choice>
                 <mc:Fallback>
                   <w:pict>
-                    <v:group w14:anchorId="118A4E10" id="Group 36" o:spid="_x0000_s1026" style="position:absolute;margin-left:20.6pt;margin-top:7.35pt;width:20.25pt;height:11.25pt;z-index:-16235520;mso-wrap-distance-left:0;mso-wrap-distance-right:0" coordsize="257175,142875" o:gfxdata="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">
+                    <v:group w14:anchorId="117F6354" id="Group 36" o:spid="_x0000_s1026" style="position:absolute;margin-left:20.6pt;margin-top:7.35pt;width:20.25pt;height:11.25pt;z-index:-16235520;mso-wrap-distance-left:0;mso-wrap-distance-right:0" coordsize="257175,142875" o:gfxdata="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">
                       <v:shape id="Graphic 37" o:spid="_x0000_s1027" style="position:absolute;left:4762;top:4762;width:247650;height:133350;visibility:visible;mso-wrap-style:square;v-text-anchor:top" coordsize="247650,133350" o:gfxdata="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" path="m123825,l75598,5238,36242,19526,9721,40719,,66675,9721,92630r26521,21193l75598,128111r48227,5239l172051,128111r39356,-14288l237928,92630r9722,-25955l237928,40719,211407,19526,172051,5238,123825,xe" filled="f">
                         <v:path arrowok="t"/>
                       </v:shape>
@@ -4635,7 +4771,7 @@
                 </mc:Choice>
                 <mc:Fallback>
                   <w:pict>
-                    <v:group w14:anchorId="3187284B" id="Group 38" o:spid="_x0000_s1026" style="position:absolute;margin-left:20.85pt;margin-top:7.75pt;width:20.25pt;height:11.25pt;z-index:-16235008;mso-wrap-distance-left:0;mso-wrap-distance-right:0" coordsize="257175,142875" o:gfxdata="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">
+                    <v:group w14:anchorId="142ADE6F" id="Group 38" o:spid="_x0000_s1026" style="position:absolute;margin-left:20.85pt;margin-top:7.75pt;width:20.25pt;height:11.25pt;z-index:-16235008;mso-wrap-distance-left:0;mso-wrap-distance-right:0" coordsize="257175,142875" o:gfxdata="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">
                       <v:shape id="Graphic 39" o:spid="_x0000_s1027" style="position:absolute;left:4762;top:4762;width:247650;height:133350;visibility:visible;mso-wrap-style:square;v-text-anchor:top" coordsize="247650,133350" o:gfxdata="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" path="m123825,l75598,5238,36242,19526,9721,40719,,66675,9721,92630r26521,21193l75598,128111r48227,5239l172051,128111r39356,-14288l237928,92630r9722,-25955l237928,40719,211407,19526,172051,5238,123825,xe" filled="f">
                         <v:path arrowok="t"/>
                       </v:shape>
@@ -4797,7 +4933,7 @@
                 </mc:Choice>
                 <mc:Fallback>
                   <w:pict>
-                    <v:group w14:anchorId="6A71EEBB" id="Group 40" o:spid="_x0000_s1026" style="position:absolute;margin-left:4.15pt;margin-top:7.75pt;width:20.25pt;height:11.25pt;z-index:-16234496;mso-wrap-distance-left:0;mso-wrap-distance-right:0" coordsize="257175,142875" o:gfxdata="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">
+                    <v:group w14:anchorId="45795802" id="Group 40" o:spid="_x0000_s1026" style="position:absolute;margin-left:4.15pt;margin-top:7.75pt;width:20.25pt;height:11.25pt;z-index:-16234496;mso-wrap-distance-left:0;mso-wrap-distance-right:0" coordsize="257175,142875" o:gfxdata="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">
                       <v:shape id="Graphic 41" o:spid="_x0000_s1027" style="position:absolute;left:4762;top:4762;width:247650;height:133350;visibility:visible;mso-wrap-style:square;v-text-anchor:top" coordsize="247650,133350" o:gfxdata="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" path="m123825,l75598,5238,36242,19526,9721,40719,,66675,9721,92630r26521,21193l75598,128111r48227,5239l172051,128111r39356,-14288l237928,92630r9722,-25955l237928,40719,211407,19526,172051,5238,123825,xe" filled="f">
                         <v:path arrowok="t"/>
                       </v:shape>
@@ -4959,7 +5095,7 @@
                 </mc:Choice>
                 <mc:Fallback>
                   <w:pict>
-                    <v:group w14:anchorId="170742E5" id="Group 42" o:spid="_x0000_s1026" style="position:absolute;margin-left:5pt;margin-top:7.75pt;width:20.25pt;height:11.25pt;z-index:-16233984;mso-wrap-distance-left:0;mso-wrap-distance-right:0" coordsize="257175,142875" o:gfxdata="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">
+                    <v:group w14:anchorId="787DF774" id="Group 42" o:spid="_x0000_s1026" style="position:absolute;margin-left:5pt;margin-top:7.75pt;width:20.25pt;height:11.25pt;z-index:-16233984;mso-wrap-distance-left:0;mso-wrap-distance-right:0" coordsize="257175,142875" o:gfxdata="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">
                       <v:shape id="Graphic 43" o:spid="_x0000_s1027" style="position:absolute;left:4762;top:4762;width:247650;height:133350;visibility:visible;mso-wrap-style:square;v-text-anchor:top" coordsize="247650,133350" o:gfxdata="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" path="m123825,l75598,5238,36242,19526,9721,40719,,66675,9721,92630r26521,21193l75598,128111r48227,5239l172051,128111r39356,-14288l237928,92630r9722,-25955l237928,40719,211407,19526,172051,5238,123825,xe" filled="f">
                         <v:path arrowok="t"/>
                       </v:shape>
@@ -5121,7 +5257,7 @@
                 </mc:Choice>
                 <mc:Fallback>
                   <w:pict>
-                    <v:group w14:anchorId="503C520F" id="Group 44" o:spid="_x0000_s1026" style="position:absolute;margin-left:5.3pt;margin-top:7.75pt;width:20.25pt;height:11.25pt;z-index:-16233472;mso-wrap-distance-left:0;mso-wrap-distance-right:0" coordsize="257175,142875" o:gfxdata="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">
+                    <v:group w14:anchorId="3F4CCB41" id="Group 44" o:spid="_x0000_s1026" style="position:absolute;margin-left:5.3pt;margin-top:7.75pt;width:20.25pt;height:11.25pt;z-index:-16233472;mso-wrap-distance-left:0;mso-wrap-distance-right:0" coordsize="257175,142875" o:gfxdata="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">
                       <v:shape id="Graphic 45" o:spid="_x0000_s1027" style="position:absolute;left:4762;top:4762;width:247650;height:133350;visibility:visible;mso-wrap-style:square;v-text-anchor:top" coordsize="247650,133350" o:gfxdata="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" path="m123825,l75598,5238,36242,19526,9721,40719,,66675,9721,92630r26521,21193l75598,128111r48227,5239l172051,128111r39356,-14288l237928,92630r9722,-25955l237928,40719,211407,19526,172051,5238,123825,xe" filled="f">
                         <v:path arrowok="t"/>
                       </v:shape>
@@ -5283,7 +5419,7 @@
                 </mc:Choice>
                 <mc:Fallback>
                   <w:pict>
-                    <v:group w14:anchorId="5071A659" id="Group 46" o:spid="_x0000_s1026" style="position:absolute;margin-left:3.9pt;margin-top:7.75pt;width:20.25pt;height:11.25pt;z-index:-16232960;mso-wrap-distance-left:0;mso-wrap-distance-right:0" coordsize="257175,142875" o:gfxdata="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">
+                    <v:group w14:anchorId="427CBD62" id="Group 46" o:spid="_x0000_s1026" style="position:absolute;margin-left:3.9pt;margin-top:7.75pt;width:20.25pt;height:11.25pt;z-index:-16232960;mso-wrap-distance-left:0;mso-wrap-distance-right:0" coordsize="257175,142875" o:gfxdata="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">
                       <v:shape id="Graphic 47" o:spid="_x0000_s1027" style="position:absolute;left:4762;top:4762;width:247650;height:133350;visibility:visible;mso-wrap-style:square;v-text-anchor:top" coordsize="247650,133350" o:gfxdata="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" path="m123825,l75598,5238,36242,19526,9721,40719,,66675,9721,92630r26521,21193l75598,128111r48227,5239l172051,128111r39356,-14288l237928,92630r9722,-25955l237928,40719,211407,19526,172051,5238,123825,xe" filled="f">
                         <v:path arrowok="t"/>
                       </v:shape>
@@ -5444,7 +5580,7 @@
                 </mc:Choice>
                 <mc:Fallback>
                   <w:pict>
-                    <v:group w14:anchorId="6CD08E39" id="Group 48" o:spid="_x0000_s1026" style="position:absolute;margin-left:7.75pt;margin-top:7.75pt;width:20.25pt;height:11.25pt;z-index:-16232448;mso-wrap-distance-left:0;mso-wrap-distance-right:0" coordsize="257175,142875" o:gfxdata="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">
+                    <v:group w14:anchorId="577DD235" id="Group 48" o:spid="_x0000_s1026" style="position:absolute;margin-left:7.75pt;margin-top:7.75pt;width:20.25pt;height:11.25pt;z-index:-16232448;mso-wrap-distance-left:0;mso-wrap-distance-right:0" coordsize="257175,142875" o:gfxdata="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">
                       <v:shape id="Graphic 49" o:spid="_x0000_s1027" style="position:absolute;left:4762;top:4762;width:247650;height:133350;visibility:visible;mso-wrap-style:square;v-text-anchor:top" coordsize="247650,133350" o:gfxdata="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" path="m123825,l75598,5238,36242,19526,9721,40719,,66675,9721,92630r26521,21193l75598,128111r48227,5239l172051,128111r39356,-14288l237928,92630r9722,-25955l237928,40719,211407,19526,172051,5238,123825,xe" filled="f">
                         <v:path arrowok="t"/>
                       </v:shape>
@@ -5606,7 +5742,7 @@
                 </mc:Choice>
                 <mc:Fallback>
                   <w:pict>
-                    <v:group w14:anchorId="0F2159C1" id="Group 50" o:spid="_x0000_s1026" style="position:absolute;margin-left:5.6pt;margin-top:7.35pt;width:20.25pt;height:11.25pt;z-index:-16231936;mso-wrap-distance-left:0;mso-wrap-distance-right:0" coordsize="257175,142875" o:gfxdata="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">
+                    <v:group w14:anchorId="0B28D8E4" id="Group 50" o:spid="_x0000_s1026" style="position:absolute;margin-left:5.6pt;margin-top:7.35pt;width:20.25pt;height:11.25pt;z-index:-16231936;mso-wrap-distance-left:0;mso-wrap-distance-right:0" coordsize="257175,142875" o:gfxdata="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">
                       <v:shape id="Graphic 51" o:spid="_x0000_s1027" style="position:absolute;left:4762;top:4762;width:247650;height:133350;visibility:visible;mso-wrap-style:square;v-text-anchor:top" coordsize="247650,133350" o:gfxdata="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" path="m123825,l75598,5238,36242,19526,9721,40719,,66675,9721,92630r26521,21193l75598,128111r48227,5239l172051,128111r39356,-14288l237928,92630r9722,-25955l237928,40719,211407,19526,172051,5238,123825,xe" filled="f">
                         <v:path arrowok="t"/>
                       </v:shape>
@@ -5769,7 +5905,7 @@
                 </mc:Choice>
                 <mc:Fallback>
                   <w:pict>
-                    <v:group w14:anchorId="25C4CAB5" id="Group 52" o:spid="_x0000_s1026" style="position:absolute;margin-left:4.6pt;margin-top:7.35pt;width:20.25pt;height:11.25pt;z-index:-16231424;mso-wrap-distance-left:0;mso-wrap-distance-right:0" coordsize="257175,142875" o:gfxdata="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">
+                    <v:group w14:anchorId="419A0156" id="Group 52" o:spid="_x0000_s1026" style="position:absolute;margin-left:4.6pt;margin-top:7.35pt;width:20.25pt;height:11.25pt;z-index:-16231424;mso-wrap-distance-left:0;mso-wrap-distance-right:0" coordsize="257175,142875" o:gfxdata="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">
                       <v:shape id="Graphic 53" o:spid="_x0000_s1027" style="position:absolute;left:4762;top:4762;width:247650;height:133350;visibility:visible;mso-wrap-style:square;v-text-anchor:top" coordsize="247650,133350" o:gfxdata="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" path="m123825,l75598,5238,36242,19526,9721,40719,,66675,9721,92630r26521,21193l75598,128111r48227,5239l172051,128111r39356,-14288l237928,92630r9722,-25955l237928,40719,211407,19526,172051,5238,123825,xe" filled="f">
                         <v:path arrowok="t"/>
                       </v:shape>
@@ -5931,7 +6067,7 @@
                 </mc:Choice>
                 <mc:Fallback>
                   <w:pict>
-                    <v:group w14:anchorId="5E33A1A0" id="Group 54" o:spid="_x0000_s1026" style="position:absolute;margin-left:5.25pt;margin-top:7.35pt;width:20.25pt;height:11.25pt;z-index:-16230912;mso-wrap-distance-left:0;mso-wrap-distance-right:0" coordsize="257175,142875" o:gfxdata="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">
+                    <v:group w14:anchorId="45AC89BB" id="Group 54" o:spid="_x0000_s1026" style="position:absolute;margin-left:5.25pt;margin-top:7.35pt;width:20.25pt;height:11.25pt;z-index:-16230912;mso-wrap-distance-left:0;mso-wrap-distance-right:0" coordsize="257175,142875" o:gfxdata="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">
                       <v:shape id="Graphic 55" o:spid="_x0000_s1027" style="position:absolute;left:4762;top:4762;width:247650;height:133350;visibility:visible;mso-wrap-style:square;v-text-anchor:top" coordsize="247650,133350" o:gfxdata="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" path="m123825,l75598,5238,36242,19526,9721,40719,,66675,9721,92630r26521,21193l75598,128111r48227,5239l172051,128111r39356,-14288l237928,92630r9722,-25955l237928,40719,211407,19526,172051,5238,123825,xe" filled="f">
                         <v:path arrowok="t"/>
                       </v:shape>
@@ -6136,7 +6272,7 @@
                 </mc:Choice>
                 <mc:Fallback>
                   <w:pict>
-                    <v:group w14:anchorId="7D5C2FA1" id="Group 56" o:spid="_x0000_s1026" style="width:18.6pt;height:103.25pt;mso-position-horizontal-relative:char;mso-position-vertical-relative:line" coordsize="2362,13112" o:gfxdata="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">
+                    <v:group w14:anchorId="00F06645" id="Group 56" o:spid="_x0000_s1026" style="width:18.6pt;height:103.25pt;mso-position-horizontal-relative:char;mso-position-vertical-relative:line" coordsize="2362,13112" o:gfxdata="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">
                       <v:shape id="Image 57" o:spid="_x0000_s1027" type="#_x0000_t75" style="position:absolute;top:8171;width:2362;height:4939;visibility:visible;mso-wrap-style:square" o:gfxdata="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">
                         <v:imagedata r:id="rId30" o:title=""/>
                       </v:shape>
@@ -7537,7 +7673,7 @@
                 </mc:Choice>
                 <mc:Fallback>
                   <w:pict>
-                    <v:group w14:anchorId="0E24C3BD" id="Group 70" o:spid="_x0000_s1026" style="position:absolute;margin-left:.55pt;margin-top:-.5pt;width:19.5pt;height:21.2pt;z-index:-16240128;mso-wrap-distance-left:0;mso-wrap-distance-right:0" coordsize="247650,269240" o:gfxdata="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">
+                    <v:group w14:anchorId="4E4E2CEB" id="Group 70" o:spid="_x0000_s1026" style="position:absolute;margin-left:.55pt;margin-top:-.5pt;width:19.5pt;height:21.2pt;z-index:-16240128;mso-wrap-distance-left:0;mso-wrap-distance-right:0" coordsize="247650,269240" o:gfxdata="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">
                       <v:shape id="Graphic 71" o:spid="_x0000_s1027" style="position:absolute;left:4762;top:4762;width:238125;height:259715;visibility:visible;mso-wrap-style:square;v-text-anchor:top" coordsize="238125,259715" o:gfxdata="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" path="m119125,l72759,10209,34893,38052,9362,79349,,129921r9362,50498l34893,221678r37866,27829l119125,259714r46294,-10207l203247,221678r25517,-41259l238125,129921,228764,79349,203247,38052,165419,10209,119125,xe" filled="f">
                         <v:path arrowok="t"/>
                       </v:shape>
@@ -7877,7 +8013,7 @@
                 </mc:Choice>
                 <mc:Fallback>
                   <w:pict>
-                    <v:group w14:anchorId="1BF7DB01" id="Group 72" o:spid="_x0000_s1026" style="position:absolute;margin-left:1.7pt;margin-top:-.5pt;width:91.05pt;height:22.25pt;z-index:-16240640;mso-wrap-distance-left:0;mso-wrap-distance-right:0" coordsize="11563,2825" o:gfxdata="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">
+                    <v:group w14:anchorId="7E8BA56B" id="Group 72" o:spid="_x0000_s1026" style="position:absolute;margin-left:1.7pt;margin-top:-.5pt;width:91.05pt;height:22.25pt;z-index:-16240640;mso-wrap-distance-left:0;mso-wrap-distance-right:0" coordsize="11563,2825" o:gfxdata="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">
                       <v:shape id="Graphic 73" o:spid="_x0000_s1027" style="position:absolute;left:47;top:47;width:11468;height:2731;visibility:visible;mso-wrap-style:square;v-text-anchor:top" coordsize="1146810,273050" o:gfxdata="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" path="m128650,3810l78545,13862,37655,41275,10100,81926,,131699r10100,49845l37655,222234r40890,27426l128650,259714r50033,-10054l219535,222234r27541,-40690l257175,131699,247076,81926,219535,41275,178683,13862,128650,3810xem723011,3810r-40690,6868l647002,29799,619162,58948,600912,95900r-6552,42529l600912,180959r18250,36952l647002,247060r35319,19121l723011,273050r40627,-6869l798920,247060r27820,-29149l844983,180959r6552,-42530l844983,95900,826740,58948,798920,29799,763638,10678,723011,3810xem1022985,17145l974758,27199,935402,54625,908881,95315r-9721,49846l908881,194933r26521,40652l974758,262997r48227,10053l1071211,262997r39356,-27412l1137088,194933r9722,-49772l1137088,95315,1110567,54625,1071211,27199,1022985,17145xem422910,l374683,10431,335327,38877,308806,81063r-9721,51651l308806,184366r26521,42186l374683,254998r48227,10431l471136,254998r39356,-28446l537013,184366r9722,-51652l537013,81063,510492,38877,471136,10431,422910,xe" filled="f">
                         <v:path arrowok="t"/>
                       </v:shape>
@@ -8163,7 +8299,7 @@
                 </mc:Choice>
                 <mc:Fallback>
                   <w:pict>
-                    <v:group w14:anchorId="51166756" id="Group 74" o:spid="_x0000_s1026" style="position:absolute;margin-left:1.05pt;margin-top:.85pt;width:43.2pt;height:19.85pt;z-index:-16239616;mso-wrap-distance-left:0;mso-wrap-distance-right:0" coordsize="5486,2520" o:gfxdata="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">
+                    <v:group w14:anchorId="1777208F" id="Group 74" o:spid="_x0000_s1026" style="position:absolute;margin-left:1.05pt;margin-top:.85pt;width:43.2pt;height:19.85pt;z-index:-16239616;mso-wrap-distance-left:0;mso-wrap-distance-right:0" coordsize="5486,2520" o:gfxdata="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">
                       <v:shape id="Graphic 75" o:spid="_x0000_s1027" style="position:absolute;left:2860;top:47;width:2578;height:2426;visibility:visible;mso-wrap-style:square;v-text-anchor:top" coordsize="257810,242570" o:gfxdata="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" path="m128905,l78706,9538,37734,35544,10122,74098,,121284r10122,47187l37734,207025r40972,26006l128905,242569r50198,-9538l220075,207025r27612,-38554l257810,121284,247687,74098,220075,35544,179103,9538,128905,xe" filled="f">
                         <v:path arrowok="t"/>
                       </v:shape>
@@ -8360,7 +8496,7 @@
                 </mc:Choice>
                 <mc:Fallback>
                   <w:pict>
-                    <v:group w14:anchorId="708741E9" id="Group 77" o:spid="_x0000_s1026" style="position:absolute;margin-left:1.85pt;margin-top:1.6pt;width:20.25pt;height:19.1pt;z-index:-16238592;mso-wrap-distance-left:0;mso-wrap-distance-right:0" coordsize="257175,242570" o:gfxdata="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">
+                    <v:group w14:anchorId="44C05679" id="Group 77" o:spid="_x0000_s1026" style="position:absolute;margin-left:1.85pt;margin-top:1.6pt;width:20.25pt;height:19.1pt;z-index:-16238592;mso-wrap-distance-left:0;mso-wrap-distance-right:0" coordsize="257175,242570" o:gfxdata="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">
                       <v:shape id="Graphic 78" o:spid="_x0000_s1027" style="position:absolute;left:4762;top:4762;width:247650;height:233045;visibility:visible;mso-wrap-style:square;v-text-anchor:top" coordsize="247650,233045" o:gfxdata="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" path="m123825,l75598,9159,36242,34131,9721,71151,,116458r9721,45381l36242,198897r39356,24986l123825,233044r48226,-9161l211407,198897r26521,-37058l247650,116458,237928,71151,211407,34131,172051,9159,123825,xe" filled="f">
                         <v:path arrowok="t"/>
                       </v:shape>
@@ -8581,7 +8717,7 @@
                 </mc:Choice>
                 <mc:Fallback>
                   <w:pict>
-                    <v:group w14:anchorId="56BB69A3" id="Group 79" o:spid="_x0000_s1026" style="position:absolute;margin-left:2.25pt;margin-top:.1pt;width:43.5pt;height:20.6pt;z-index:-16239104;mso-wrap-distance-left:0;mso-wrap-distance-right:0" coordsize="5524,2616" o:gfxdata="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">
+                    <v:group w14:anchorId="29C1BDA9" id="Group 79" o:spid="_x0000_s1026" style="position:absolute;margin-left:2.25pt;margin-top:.1pt;width:43.5pt;height:20.6pt;z-index:-16239104;mso-wrap-distance-left:0;mso-wrap-distance-right:0" coordsize="5524,2616" o:gfxdata="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">
                       <v:shape id="Graphic 80" o:spid="_x0000_s1027" style="position:absolute;left:47;top:47;width:5429;height:2521;visibility:visible;mso-wrap-style:square;v-text-anchor:top" coordsize="542925,252095" o:gfxdata="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" path="m414273,l364241,9497,323389,35401,295848,73830r-10098,47073l295848,168050r27541,38467l364241,232435r50032,9499l464379,232435r40890,-25918l532824,168050r10100,-47147l532824,73830,505269,35401,464379,9497,414273,xem123825,l75598,9898,36242,36893,9721,76938,,125983r9721,49120l36242,215185r39356,27009l123825,252094r48226,-9900l211407,215185r26521,-40082l247650,125983,237928,76938,211407,36893,172051,9898,123825,xe" filled="f">
                         <v:path arrowok="t"/>
                       </v:shape>
@@ -8791,7 +8927,7 @@
                 </mc:Choice>
                 <mc:Fallback>
                   <w:pict>
-                    <v:group w14:anchorId="54A202F0" id="Group 81" o:spid="_x0000_s1026" style="position:absolute;margin-left:35.95pt;margin-top:8.4pt;width:19.5pt;height:21.2pt;z-index:-16237056;mso-wrap-distance-left:0;mso-wrap-distance-right:0" coordsize="247650,269240" o:gfxdata="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">
+                    <v:group w14:anchorId="3EBC71F6" id="Group 81" o:spid="_x0000_s1026" style="position:absolute;margin-left:35.95pt;margin-top:8.4pt;width:19.5pt;height:21.2pt;z-index:-16237056;mso-wrap-distance-left:0;mso-wrap-distance-right:0" coordsize="247650,269240" o:gfxdata="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">
                       <v:shape id="Graphic 82" o:spid="_x0000_s1027" style="position:absolute;left:4762;top:4762;width:238125;height:259715;visibility:visible;mso-wrap-style:square;v-text-anchor:top" coordsize="238125,259715" o:gfxdata="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" path="m119126,l72759,10209,34893,38052,9362,79349,,129920r9362,50499l34893,221678r37866,27829l119126,259714r46293,-10207l203247,221678r25517,-41259l238125,129920,228764,79349,203247,38052,165419,10209,119126,xe" filled="f">
                         <v:path arrowok="t"/>
                       </v:shape>
@@ -9088,7 +9224,7 @@
                 </mc:Choice>
                 <mc:Fallback>
                   <w:pict>
-                    <v:group w14:anchorId="189A7488" id="Group 83" o:spid="_x0000_s1026" style="position:absolute;margin-left:5.95pt;margin-top:.55pt;width:19.5pt;height:21.2pt;z-index:-16238080;mso-wrap-distance-left:0;mso-wrap-distance-right:0" coordsize="247650,269240" o:gfxdata="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">
+                    <v:group w14:anchorId="71A6B670" id="Group 83" o:spid="_x0000_s1026" style="position:absolute;margin-left:5.95pt;margin-top:.55pt;width:19.5pt;height:21.2pt;z-index:-16238080;mso-wrap-distance-left:0;mso-wrap-distance-right:0" coordsize="247650,269240" o:gfxdata="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">
                       <v:shape id="Graphic 84" o:spid="_x0000_s1027" style="position:absolute;left:4762;top:4762;width:238125;height:259715;visibility:visible;mso-wrap-style:square;v-text-anchor:top" coordsize="238125,259715" o:gfxdata="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" path="m119125,l72759,10209,34893,38052,9362,79349,,129920r9362,50499l34893,221678r37866,27829l119125,259714r46294,-10207l203247,221678r25517,-41259l238125,129920,228764,79349,203247,38052,165419,10209,119125,xe" filled="f">
                         <v:path arrowok="t"/>
                       </v:shape>
@@ -9375,7 +9511,7 @@
                 </mc:Choice>
                 <mc:Fallback>
                   <w:pict>
-                    <v:group w14:anchorId="226D8AFD" id="Group 85" o:spid="_x0000_s1026" style="position:absolute;margin-left:10.6pt;margin-top:.55pt;width:19.5pt;height:21.2pt;z-index:-16237568;mso-wrap-distance-left:0;mso-wrap-distance-right:0" coordsize="247650,269240" o:gfxdata="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">
+                    <v:group w14:anchorId="0432FDEE" id="Group 85" o:spid="_x0000_s1026" style="position:absolute;margin-left:10.6pt;margin-top:.55pt;width:19.5pt;height:21.2pt;z-index:-16237568;mso-wrap-distance-left:0;mso-wrap-distance-right:0" coordsize="247650,269240" o:gfxdata="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">
                       <v:shape id="Graphic 86" o:spid="_x0000_s1027" style="position:absolute;left:4762;top:4762;width:238125;height:259715;visibility:visible;mso-wrap-style:square;v-text-anchor:top" coordsize="238125,259715" o:gfxdata="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" path="m119125,l72759,10209,34893,38052,9362,79349,,129920r9362,50499l34893,221678r37866,27829l119125,259714r46294,-10207l203247,221678r25517,-41259l238125,129920,228764,79349,203247,38052,165419,10209,119125,xe" filled="f">
                         <v:path arrowok="t"/>
                       </v:shape>
@@ -9627,7 +9763,7 @@
           </mc:Choice>
           <mc:Fallback>
             <w:pict>
-              <v:group w14:anchorId="48627E03" id="Group 87" o:spid="_x0000_s1026" style="position:absolute;margin-left:36.8pt;margin-top:11.25pt;width:219.75pt;height:8.6pt;z-index:-15726592;mso-wrap-distance-left:0;mso-wrap-distance-right:0;mso-position-horizontal-relative:page" coordsize="27908,1092" o:gfxdata="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">
+              <v:group w14:anchorId="5F02A5A1" id="Group 87" o:spid="_x0000_s1026" style="position:absolute;margin-left:36.8pt;margin-top:11.25pt;width:219.75pt;height:8.6pt;z-index:-15726592;mso-wrap-distance-left:0;mso-wrap-distance-right:0;mso-position-horizontal-relative:page" coordsize="27908,1092" o:gfxdata="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">
                 <v:shape id="Image 88" o:spid="_x0000_s1027" type="#_x0000_t75" style="position:absolute;width:11627;height:1092;visibility:visible;mso-wrap-style:square" o:gfxdata="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">
                   <v:imagedata r:id="rId43" o:title=""/>
                 </v:shape>
@@ -10257,7 +10393,7 @@
                 </mc:Choice>
                 <mc:Fallback>
                   <w:pict>
-                    <v:group w14:anchorId="40E8719D" id="Group 97" o:spid="_x0000_s1026" style="position:absolute;margin-left:37.2pt;margin-top:6.85pt;width:20.25pt;height:10.9pt;z-index:-16236544;mso-wrap-distance-left:0;mso-wrap-distance-right:0" coordsize="257175,138430" o:gfxdata="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">
+                    <v:group w14:anchorId="2D1823A5" id="Group 97" o:spid="_x0000_s1026" style="position:absolute;margin-left:37.2pt;margin-top:6.85pt;width:20.25pt;height:10.9pt;z-index:-16236544;mso-wrap-distance-left:0;mso-wrap-distance-right:0" coordsize="257175,138430" o:gfxdata="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">
                       <v:shape id="Graphic 98" o:spid="_x0000_s1027" style="position:absolute;left:4762;top:4762;width:247650;height:128905;visibility:visible;mso-wrap-style:square;v-text-anchor:top" coordsize="247650,128905" o:gfxdata="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" path="m123825,l75598,5060,36242,18859,9721,39326,,64388,9721,89525r26521,20504l75598,123842r48227,5063l172051,123842r39356,-13813l237928,89525r9722,-25137l237928,39326,211407,18859,172051,5060,123825,xe" filled="f" strokeweight=".26456mm">
                         <v:path arrowok="t"/>
                       </v:shape>
@@ -11552,7 +11688,7 @@
                 </mc:Choice>
                 <mc:Fallback>
                   <w:pict>
-                    <v:group w14:anchorId="1B371EA0" id="Group 105" o:spid="_x0000_s1026" style="position:absolute;margin-left:-6.3pt;margin-top:6.1pt;width:18pt;height:10.85pt;z-index:15744000;mso-wrap-distance-left:0;mso-wrap-distance-right:0" coordsize="228600,137795" o:gfxdata="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">
+                    <v:group w14:anchorId="1E781BC7" id="Group 105" o:spid="_x0000_s1026" style="position:absolute;margin-left:-6.3pt;margin-top:6.1pt;width:18pt;height:10.85pt;z-index:15744000;mso-wrap-distance-left:0;mso-wrap-distance-right:0" coordsize="228600,137795" o:gfxdata="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">
                       <v:shape id="Image 106" o:spid="_x0000_s1027" type="#_x0000_t75" style="position:absolute;width:228600;height:137794;visibility:visible;mso-wrap-style:square" o:gfxdata="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">
                         <v:imagedata r:id="rId54" o:title=""/>
                       </v:shape>
@@ -12309,7 +12445,7 @@
                 </mc:Choice>
                 <mc:Fallback>
                   <w:pict>
-                    <v:group w14:anchorId="28BBC9E2" id="Group 109" o:spid="_x0000_s1026" style="position:absolute;margin-left:15.95pt;margin-top:5.65pt;width:18pt;height:10.85pt;z-index:15744512;mso-wrap-distance-left:0;mso-wrap-distance-right:0" coordsize="228600,137795" o:gfxdata="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">
+                    <v:group w14:anchorId="51BDDF7E" id="Group 109" o:spid="_x0000_s1026" style="position:absolute;margin-left:15.95pt;margin-top:5.65pt;width:18pt;height:10.85pt;z-index:15744512;mso-wrap-distance-left:0;mso-wrap-distance-right:0" coordsize="228600,137795" o:gfxdata="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">
                       <v:shape id="Image 110" o:spid="_x0000_s1027" type="#_x0000_t75" style="position:absolute;width:228600;height:137794;visibility:visible;mso-wrap-style:square" o:gfxdata="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">
                         <v:imagedata r:id="rId55" o:title=""/>
                       </v:shape>
@@ -13704,7 +13840,7 @@
                 </mc:Choice>
                 <mc:Fallback>
                   <w:pict>
-                    <v:group w14:anchorId="5EC94803" id="Group 117" o:spid="_x0000_s1026" style="width:22.8pt;height:51.2pt;mso-position-horizontal-relative:char;mso-position-vertical-relative:line" coordsize="2895,6502" o:gfxdata="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">
+                    <v:group w14:anchorId="18E6F231" id="Group 117" o:spid="_x0000_s1026" style="width:22.8pt;height:51.2pt;mso-position-horizontal-relative:char;mso-position-vertical-relative:line" coordsize="2895,6502" o:gfxdata="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">
                       <v:shape id="Image 118" o:spid="_x0000_s1027" type="#_x0000_t75" style="position:absolute;width:2895;height:6350;visibility:visible;mso-wrap-style:square" o:gfxdata="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">
                         <v:imagedata r:id="rId65" o:title=""/>
                       </v:shape>
@@ -13829,7 +13965,7 @@
                 </mc:Choice>
                 <mc:Fallback>
                   <w:pict>
-                    <v:group w14:anchorId="0839EB1C" id="Group 121" o:spid="_x0000_s1026" style="width:80.35pt;height:9.8pt;mso-position-horizontal-relative:char;mso-position-vertical-relative:line" coordsize="10204,1244" o:gfxdata="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">
+                    <v:group w14:anchorId="0CC9188C" id="Group 121" o:spid="_x0000_s1026" style="width:80.35pt;height:9.8pt;mso-position-horizontal-relative:char;mso-position-vertical-relative:line" coordsize="10204,1244" o:gfxdata="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">
                       <v:shape id="Image 122" o:spid="_x0000_s1027" type="#_x0000_t75" style="position:absolute;width:4267;height:1244;visibility:visible;mso-wrap-style:square" o:gfxdata="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">
                         <v:imagedata r:id="rId70" o:title=""/>
                       </v:shape>
@@ -13989,7 +14125,7 @@
                 </mc:Choice>
                 <mc:Fallback>
                   <w:pict>
-                    <v:group w14:anchorId="5E3BD424" id="Group 124" o:spid="_x0000_s1026" style="position:absolute;margin-left:22pt;margin-top:1.1pt;width:7.9pt;height:35.6pt;z-index:-16222208;mso-wrap-distance-left:0;mso-wrap-distance-right:0" coordsize="100330,452120" o:gfxdata="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">
+                    <v:group w14:anchorId="4402E880" id="Group 124" o:spid="_x0000_s1026" style="position:absolute;margin-left:22pt;margin-top:1.1pt;width:7.9pt;height:35.6pt;z-index:-16222208;mso-wrap-distance-left:0;mso-wrap-distance-right:0" coordsize="100330,452120" o:gfxdata="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">
                       <v:shape id="Image 125" o:spid="_x0000_s1027" type="#_x0000_t75" style="position:absolute;top:121920;width:100330;height:100329;visibility:visible;mso-wrap-style:square" o:gfxdata="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">
                         <v:imagedata r:id="rId75" o:title=""/>
                       </v:shape>
@@ -14324,7 +14460,7 @@
                 </mc:Choice>
                 <mc:Fallback>
                   <w:pict>
-                    <v:group w14:anchorId="1161490B" id="Group 128" o:spid="_x0000_s1026" style="position:absolute;margin-left:43.7pt;margin-top:1.1pt;width:7.9pt;height:27.05pt;z-index:-16221184;mso-wrap-distance-left:0;mso-wrap-distance-right:0" coordsize="100330,343535" o:gfxdata="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">
+                    <v:group w14:anchorId="06AFC076" id="Group 128" o:spid="_x0000_s1026" style="position:absolute;margin-left:43.7pt;margin-top:1.1pt;width:7.9pt;height:27.05pt;z-index:-16221184;mso-wrap-distance-left:0;mso-wrap-distance-right:0" coordsize="100330,343535" o:gfxdata="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">
                       <v:shape id="Image 129" o:spid="_x0000_s1027" type="#_x0000_t75" style="position:absolute;width:100329;height:100329;visibility:visible;mso-wrap-style:square" o:gfxdata="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">
                         <v:imagedata r:id="rId80" o:title=""/>
                       </v:shape>
@@ -14583,7 +14719,7 @@
                 </mc:Choice>
                 <mc:Fallback>
                   <w:pict>
-                    <v:group w14:anchorId="0C27F83D" id="Group 132" o:spid="_x0000_s1026" style="width:22.8pt;height:41.4pt;mso-position-horizontal-relative:char;mso-position-vertical-relative:line" coordsize="2895,5257" o:gfxdata="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">
+                    <v:group w14:anchorId="7907B835" id="Group 132" o:spid="_x0000_s1026" style="width:22.8pt;height:41.4pt;mso-position-horizontal-relative:char;mso-position-vertical-relative:line" coordsize="2895,5257" o:gfxdata="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">
                       <v:shape id="Image 133" o:spid="_x0000_s1027" type="#_x0000_t75" style="position:absolute;width:2895;height:5256;visibility:visible;mso-wrap-style:square" o:gfxdata="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">
                         <v:imagedata r:id="rId84" o:title=""/>
                       </v:shape>
@@ -14798,7 +14934,7 @@
                 </mc:Choice>
                 <mc:Fallback>
                   <w:pict>
-                    <v:group w14:anchorId="57FD45D0" id="Group 135" o:spid="_x0000_s1026" style="position:absolute;margin-left:22pt;margin-top:1.6pt;width:7.9pt;height:17.1pt;z-index:-16220160;mso-wrap-distance-left:0;mso-wrap-distance-right:0" coordsize="100330,217170" o:gfxdata="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">
+                    <v:group w14:anchorId="7370F60C" id="Group 135" o:spid="_x0000_s1026" style="position:absolute;margin-left:22pt;margin-top:1.6pt;width:7.9pt;height:17.1pt;z-index:-16220160;mso-wrap-distance-left:0;mso-wrap-distance-right:0" coordsize="100330,217170" o:gfxdata="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">
                       <v:shape id="Graphic 136" o:spid="_x0000_s1027" style="position:absolute;left:4762;top:4762;width:90805;height:207645;visibility:visible;mso-wrap-style:square;v-text-anchor:top" coordsize="90805,207645" o:gfxdata="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" path="m45402,116840r-17676,3565l13295,130127,3566,144539,,162178r3566,17713l13295,194341r14431,9736l45402,207645r17676,-3568l77509,194341r9729,-14450l90805,162178,87238,144539,77509,130127,63078,120405,45402,116840xem45402,l27726,3565,13295,13287,3566,27699,,45339,3566,63051r9729,14450l27726,87237r17676,3567l63078,87237,77509,77501,87238,63051,90805,45339,87238,27699,77509,13287,63078,3565,45402,xe" filled="f">
                         <v:path arrowok="t"/>
                       </v:shape>
@@ -14873,7 +15009,7 @@
                 </mc:Choice>
                 <mc:Fallback>
                   <w:pict>
-                    <v:group w14:anchorId="5AFB46F3" id="Group 137" o:spid="_x0000_s1026" style="position:absolute;margin-left:144.9pt;margin-top:1.6pt;width:7.9pt;height:16.85pt;z-index:-16219648;mso-wrap-distance-left:0;mso-wrap-distance-right:0" coordsize="100330,213995" o:gfxdata="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">
+                    <v:group w14:anchorId="1DD9A44D" id="Group 137" o:spid="_x0000_s1026" style="position:absolute;margin-left:144.9pt;margin-top:1.6pt;width:7.9pt;height:16.85pt;z-index:-16219648;mso-wrap-distance-left:0;mso-wrap-distance-right:0" coordsize="100330,213995" o:gfxdata="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">
                       <v:shape id="Image 138" o:spid="_x0000_s1027" type="#_x0000_t75" style="position:absolute;width:100478;height:214312;visibility:visible;mso-wrap-style:square" o:gfxdata="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">
                         <v:imagedata r:id="rId87" o:title=""/>
                       </v:shape>
@@ -15148,7 +15284,7 @@
                 </mc:Choice>
                 <mc:Fallback>
                   <w:pict>
-                    <v:group w14:anchorId="038EA424" id="Group 139" o:spid="_x0000_s1026" style="position:absolute;margin-left:22pt;margin-top:1.75pt;width:7.9pt;height:16.8pt;z-index:-16221696;mso-wrap-distance-left:0;mso-wrap-distance-right:0" coordsize="100330,213360" o:gfxdata="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">
+                    <v:group w14:anchorId="7A085A44" id="Group 139" o:spid="_x0000_s1026" style="position:absolute;margin-left:22pt;margin-top:1.75pt;width:7.9pt;height:16.8pt;z-index:-16221696;mso-wrap-distance-left:0;mso-wrap-distance-right:0" coordsize="100330,213360" o:gfxdata="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">
                       <v:shape id="Graphic 140" o:spid="_x0000_s1027" style="position:absolute;left:4762;top:4762;width:90805;height:203835;visibility:visible;mso-wrap-style:square;v-text-anchor:top" coordsize="90805,203835" o:gfxdata="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" path="m45402,113029r-17676,3566l13295,126317,3566,140729,,158368r3566,17713l13295,190531r14431,9736l45402,203834r17676,-3567l77509,190531r9729,-14450l90805,158368,87238,140729,77509,126317,63078,116595,45402,113029xem45402,l27726,3567,13295,13303,3566,27753,,45465,3566,63105r9729,14412l27726,87239r17676,3565l63078,87239,77509,77517,87238,63105,90805,45465,87238,27753,77509,13303,63078,3567,45402,xe" filled="f">
                         <v:path arrowok="t"/>
                       </v:shape>
@@ -15383,7 +15519,7 @@
                 </mc:Choice>
                 <mc:Fallback>
                   <w:pict>
-                    <v:group w14:anchorId="7B6CB5C7" id="Group 141" o:spid="_x0000_s1026" style="position:absolute;margin-left:22.4pt;margin-top:1.6pt;width:7.9pt;height:35pt;z-index:-16219136;mso-wrap-distance-left:0;mso-wrap-distance-right:0" coordsize="100330,444500" o:gfxdata="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">
+                    <v:group w14:anchorId="18EDC6A6" id="Group 141" o:spid="_x0000_s1026" style="position:absolute;margin-left:22.4pt;margin-top:1.6pt;width:7.9pt;height:35pt;z-index:-16219136;mso-wrap-distance-left:0;mso-wrap-distance-right:0" coordsize="100330,444500" o:gfxdata="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">
                       <v:shape id="Image 142" o:spid="_x0000_s1027" type="#_x0000_t75" style="position:absolute;width:99971;height:442912;visibility:visible;mso-wrap-style:square" o:gfxdata="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">
                         <v:imagedata r:id="rId89" o:title=""/>
                       </v:shape>
@@ -15646,7 +15782,7 @@
                 </mc:Choice>
                 <mc:Fallback>
                   <w:pict>
-                    <v:group w14:anchorId="5EEE4A55" id="Group 143" o:spid="_x0000_s1026" style="position:absolute;margin-left:54.25pt;margin-top:1.6pt;width:7.9pt;height:16.8pt;z-index:-16220672;mso-wrap-distance-left:0;mso-wrap-distance-right:0" coordsize="100330,213360" o:gfxdata="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">
+                    <v:group w14:anchorId="77D87B50" id="Group 143" o:spid="_x0000_s1026" style="position:absolute;margin-left:54.25pt;margin-top:1.6pt;width:7.9pt;height:16.8pt;z-index:-16220672;mso-wrap-distance-left:0;mso-wrap-distance-right:0" coordsize="100330,213360" o:gfxdata="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">
                       <v:shape id="Graphic 144" o:spid="_x0000_s1027" style="position:absolute;left:4762;top:4762;width:90805;height:203835;visibility:visible;mso-wrap-style:square;v-text-anchor:top" coordsize="90805,203835" o:gfxdata="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" path="m45465,l27753,3565,13303,13287,3567,27699,,45339,3567,63051r9736,14450l27753,87237r17712,3567l63105,87237,77517,77501,87239,63051,90804,45339,87239,27699,77517,13287,63105,3565,45465,xem45465,113029r-17712,3566l13303,126317,3567,140729,,158369r3567,17712l13303,190531r14450,9736l45465,203835r17640,-3568l77517,190531r9722,-14450l90804,158369,87239,140729,77517,126317,63105,116595,45465,113029xe" filled="f">
                         <v:path arrowok="t"/>
                       </v:shape>
@@ -15943,7 +16079,7 @@
                 </mc:Choice>
                 <mc:Fallback>
                   <w:pict>
-                    <v:group w14:anchorId="40811C28" id="Group 145" o:spid="_x0000_s1026" style="width:230.65pt;height:9.4pt;mso-position-horizontal-relative:char;mso-position-vertical-relative:line" coordsize="29292,1193" o:gfxdata="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">
+                    <v:group w14:anchorId="2136965A" id="Group 145" o:spid="_x0000_s1026" style="width:230.65pt;height:9.4pt;mso-position-horizontal-relative:char;mso-position-vertical-relative:line" coordsize="29292,1193" o:gfxdata="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">
                       <v:shape id="Image 146" o:spid="_x0000_s1027" type="#_x0000_t75" style="position:absolute;width:4600;height:1193;visibility:visible;mso-wrap-style:square" o:gfxdata="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">
                         <v:imagedata r:id="rId97" o:title=""/>
                       </v:shape>
@@ -16327,7 +16463,7 @@
                 </mc:Choice>
                 <mc:Fallback>
                   <w:pict>
-                    <v:group w14:anchorId="49FCE7CD" id="Group 153" o:spid="_x0000_s1026" style="position:absolute;margin-left:5.4pt;margin-top:-35.9pt;width:560pt;height:44.85pt;z-index:-16225280;mso-wrap-distance-left:0;mso-wrap-distance-right:0" coordsize="71120,5695" o:gfxdata="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">
+                    <v:group w14:anchorId="2B3EE4FD" id="Group 153" o:spid="_x0000_s1026" style="position:absolute;margin-left:5.4pt;margin-top:-35.9pt;width:560pt;height:44.85pt;z-index:-16225280;mso-wrap-distance-left:0;mso-wrap-distance-right:0" coordsize="71120,5695" o:gfxdata="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">
                       <v:shape id="Image 154" o:spid="_x0000_s1027" type="#_x0000_t75" style="position:absolute;width:57829;height:1143;visibility:visible;mso-wrap-style:square" o:gfxdata="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">
                         <v:imagedata r:id="rId116" o:title=""/>
                       </v:shape>
@@ -16529,7 +16665,7 @@
                 </mc:Choice>
                 <mc:Fallback>
                   <w:pict>
-                    <v:group w14:anchorId="72E7A955" id="Group 166" o:spid="_x0000_s1026" style="position:absolute;margin-left:37.65pt;margin-top:6pt;width:116.6pt;height:8.4pt;z-index:-16224768;mso-wrap-distance-left:0;mso-wrap-distance-right:0" coordsize="14808,1066" o:gfxdata="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">
+                    <v:group w14:anchorId="160CA30F" id="Group 166" o:spid="_x0000_s1026" style="position:absolute;margin-left:37.65pt;margin-top:6pt;width:116.6pt;height:8.4pt;z-index:-16224768;mso-wrap-distance-left:0;mso-wrap-distance-right:0" coordsize="14808,1066" o:gfxdata="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">
                       <v:shape id="Image 167" o:spid="_x0000_s1027" type="#_x0000_t75" style="position:absolute;width:9579;height:1066;visibility:visible;mso-wrap-style:square" o:gfxdata="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">
                         <v:imagedata r:id="rId131" o:title=""/>
                       </v:shape>
@@ -16687,7 +16823,7 @@
                 </mc:Choice>
                 <mc:Fallback>
                   <w:pict>
-                    <v:group w14:anchorId="1214500F" id="Group 169" o:spid="_x0000_s1026" style="position:absolute;margin-left:60.95pt;margin-top:.3pt;width:165.8pt;height:8.4pt;z-index:-16224256;mso-wrap-distance-left:0;mso-wrap-distance-right:0" coordsize="21056,1066" o:gfxdata="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">
+                    <v:group w14:anchorId="30BB669E" id="Group 169" o:spid="_x0000_s1026" style="position:absolute;margin-left:60.95pt;margin-top:.3pt;width:165.8pt;height:8.4pt;z-index:-16224256;mso-wrap-distance-left:0;mso-wrap-distance-right:0" coordsize="21056,1066" o:gfxdata="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">
                       <v:shape id="Image 170" o:spid="_x0000_s1027" type="#_x0000_t75" style="position:absolute;width:10631;height:1066;visibility:visible;mso-wrap-style:square" o:gfxdata="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">
                         <v:imagedata r:id="rId136" o:title=""/>
                       </v:shape>
@@ -16847,7 +16983,7 @@
                 </mc:Choice>
                 <mc:Fallback>
                   <w:pict>
-                    <v:group w14:anchorId="48232FE8" id="Group 173" o:spid="_x0000_s1026" style="position:absolute;margin-left:33.45pt;margin-top:6pt;width:125.4pt;height:8.4pt;z-index:-16223232;mso-wrap-distance-left:0;mso-wrap-distance-right:0" coordsize="15925,1066" o:gfxdata="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">
+                    <v:group w14:anchorId="0B2B2CA9" id="Group 173" o:spid="_x0000_s1026" style="position:absolute;margin-left:33.45pt;margin-top:6pt;width:125.4pt;height:8.4pt;z-index:-16223232;mso-wrap-distance-left:0;mso-wrap-distance-right:0" coordsize="15925,1066" o:gfxdata="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">
                       <v:shape id="Image 174" o:spid="_x0000_s1027" type="#_x0000_t75" style="position:absolute;width:7670;height:1066;visibility:visible;mso-wrap-style:square" o:gfxdata="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">
                         <v:imagedata r:id="rId142" o:title=""/>
                       </v:shape>
@@ -17001,7 +17137,7 @@
                 </mc:Choice>
                 <mc:Fallback>
                   <w:pict>
-                    <v:group w14:anchorId="74871C32" id="Group 177" o:spid="_x0000_s1026" style="position:absolute;margin-left:60.55pt;margin-top:6pt;width:164.75pt;height:8.4pt;z-index:-16222720;mso-wrap-distance-left:0;mso-wrap-distance-right:0" coordsize="20923,1066" o:gfxdata="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">
+                    <v:group w14:anchorId="3D66A971" id="Group 177" o:spid="_x0000_s1026" style="position:absolute;margin-left:60.55pt;margin-top:6pt;width:164.75pt;height:8.4pt;z-index:-16222720;mso-wrap-distance-left:0;mso-wrap-distance-right:0" coordsize="20923,1066" o:gfxdata="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">
                       <v:shape id="Image 178" o:spid="_x0000_s1027" type="#_x0000_t75" style="position:absolute;width:11123;height:1066;visibility:visible;mso-wrap-style:square" o:gfxdata="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">
                         <v:imagedata r:id="rId148" o:title=""/>
                       </v:shape>
@@ -17216,7 +17352,7 @@
           </mc:Choice>
           <mc:Fallback>
             <w:pict>
-              <v:shape w14:anchorId="30025B5B" id="Graphic 181" o:spid="_x0000_s1026" style="position:absolute;margin-left:31.2pt;margin-top:-76.15pt;width:566pt;height:76.45pt;z-index:-16223744;visibility:visible;mso-wrap-style:square;mso-wrap-distance-left:0;mso-wrap-distance-top:0;mso-wrap-distance-right:0;mso-wrap-distance-bottom:0;mso-position-horizontal:absolute;mso-position-horizontal-relative:page;mso-position-vertical:absolute;mso-position-vertical-relative:text;v-text-anchor:top" coordsize="7188200,970915" o:gfxdata="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" path="m5067,965466r-5067,l,970534r5067,l5067,965466xem5067,l,,,5080,,7556,,472694,,965454r5067,l5067,12r,-12xem3597897,12r-5067,l5080,12r,5068l3592830,5080r5067,l3597897,12xem7187933,965466r,l5080,965466r,5068l7187933,970534r,-5068xem7187933,r-5067,l3597910,12r,5068l7182866,5080r,2476l7182866,472694r,492760l7187933,965454r,-965442l7187933,xe" fillcolor="black" stroked="f">
+              <v:shape w14:anchorId="1B251FD8" id="Graphic 181" o:spid="_x0000_s1026" style="position:absolute;margin-left:31.2pt;margin-top:-76.15pt;width:566pt;height:76.45pt;z-index:-16223744;visibility:visible;mso-wrap-style:square;mso-wrap-distance-left:0;mso-wrap-distance-top:0;mso-wrap-distance-right:0;mso-wrap-distance-bottom:0;mso-position-horizontal:absolute;mso-position-horizontal-relative:page;mso-position-vertical:absolute;mso-position-vertical-relative:text;v-text-anchor:top" coordsize="7188200,970915" o:gfxdata="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" path="m5067,965466r-5067,l,970534r5067,l5067,965466xem5067,l,,,5080,,7556,,472694,,965454r5067,l5067,12r,-12xem3597897,12r-5067,l5080,12r,5068l3592830,5080r5067,l3597897,12xem7187933,965466r,l5080,965466r,5068l7187933,970534r,-5068xem7187933,r-5067,l3597910,12r,5068l7182866,5080r,2476l7182866,472694r,492760l7187933,965454r,-965442l7187933,xe" fillcolor="black" stroked="f">
                 <v:path arrowok="t"/>
                 <w10:wrap anchorx="page"/>
               </v:shape>
@@ -17630,7 +17766,7 @@
         </mc:Choice>
         <mc:Fallback>
           <w:pict>
-            <v:group w14:anchorId="2363BB80" id="Group 1" o:spid="_x0000_s1026" style="position:absolute;margin-left:288.5pt;margin-top:18pt;width:281.9pt;height:33pt;z-index:-16243712;mso-wrap-distance-left:0;mso-wrap-distance-right:0;mso-position-horizontal-relative:page;mso-position-vertical-relative:page" coordsize="35801,4191" o:gfxdata="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">
+            <v:group w14:anchorId="0644227F" id="Group 1" o:spid="_x0000_s1026" style="position:absolute;margin-left:288.5pt;margin-top:18pt;width:281.9pt;height:33pt;z-index:-16243712;mso-wrap-distance-left:0;mso-wrap-distance-right:0;mso-position-horizontal-relative:page;mso-position-vertical-relative:page" coordsize="35801,4191" o:gfxdata="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">
               <v:shapetype id="_x0000_t75" coordsize="21600,21600" o:spt="75" o:preferrelative="t" path="m@4@5l@4@11@9@11@9@5xe" filled="f" stroked="f">
                 <v:stroke joinstyle="miter"/>
                 <v:formulas>

</xml_diff>

<commit_message>
LAOM - Se agregan campos escritos para la seccion Telebachillerato
</commit_message>
<xml_diff>
--- a/src/main/resources/word/solicitud_template.docx
+++ b/src/main/resources/word/solicitud_template.docx
@@ -221,7 +221,7 @@
                 </mc:Choice>
                 <mc:Fallback>
                   <w:pict>
-                    <v:group w14:anchorId="7532900E" id="Group 12" o:spid="_x0000_s1026" style="width:42.45pt;height:51.6pt;mso-position-horizontal-relative:char;mso-position-vertical-relative:line" coordsize="5391,6553" o:gfxdata="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">
+                    <v:group w14:anchorId="5194B937" id="Group 12" o:spid="_x0000_s1026" style="width:42.45pt;height:51.6pt;mso-position-horizontal-relative:char;mso-position-vertical-relative:line" coordsize="5391,6553" o:gfxdata="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">
                       <v:shapetype id="_x0000_t75" coordsize="21600,21600" o:spt="75" o:preferrelative="t" path="m@4@5l@4@11@9@11@9@5xe" filled="f" stroked="f">
                         <v:stroke joinstyle="miter"/>
                         <v:formulas>
@@ -1604,7 +1604,7 @@
                 </mc:Choice>
                 <mc:Fallback>
                   <w:pict>
-                    <v:group w14:anchorId="1E3B533F" id="Group 19" o:spid="_x0000_s1026" style="width:22.8pt;height:46.95pt;mso-position-horizontal-relative:char;mso-position-vertical-relative:line" coordsize="2895,5962" o:gfxdata="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">
+                    <v:group w14:anchorId="7137CF8F" id="Group 19" o:spid="_x0000_s1026" style="width:22.8pt;height:46.95pt;mso-position-horizontal-relative:char;mso-position-vertical-relative:line" coordsize="2895,5962" o:gfxdata="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">
                       <v:shape id="Image 20" o:spid="_x0000_s1027" type="#_x0000_t75" style="position:absolute;top:386;width:2895;height:5193;visibility:visible;mso-wrap-style:square" o:gfxdata="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">
                         <v:imagedata r:id="rId20" o:title=""/>
                       </v:shape>
@@ -2563,7 +2563,7 @@
                 </mc:Choice>
                 <mc:Fallback>
                   <w:pict>
-                    <v:group w14:anchorId="60A679EB" id="Group 23" o:spid="_x0000_s1026" style="position:absolute;margin-left:9.3pt;margin-top:6.2pt;width:20.25pt;height:11.25pt;z-index:-16230400;mso-wrap-distance-left:0;mso-wrap-distance-right:0" coordsize="257175,142875" o:gfxdata="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">
+                    <v:group w14:anchorId="4FD1D5DA" id="Group 23" o:spid="_x0000_s1026" style="position:absolute;margin-left:9.3pt;margin-top:6.2pt;width:20.25pt;height:11.25pt;z-index:-16230400;mso-wrap-distance-left:0;mso-wrap-distance-right:0" coordsize="257175,142875" o:gfxdata="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">
                       <v:shape id="Graphic 24" o:spid="_x0000_s1027" style="position:absolute;left:4762;top:4762;width:247650;height:133350;visibility:visible;mso-wrap-style:square;v-text-anchor:top" coordsize="247650,133350" o:gfxdata="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" path="m123825,l75598,5238,36242,19526,9721,40719,,66675,9721,92630r26521,21193l75598,128111r48227,5239l172051,128111r39356,-14288l237928,92630r9722,-25955l237928,40719,211407,19526,172051,5238,123825,xe" filled="f">
                         <v:path arrowok="t"/>
                       </v:shape>
@@ -2725,7 +2725,7 @@
                 </mc:Choice>
                 <mc:Fallback>
                   <w:pict>
-                    <v:group w14:anchorId="561BA31A" id="Group 25" o:spid="_x0000_s1026" style="position:absolute;margin-left:10.8pt;margin-top:6.2pt;width:20.25pt;height:11.25pt;z-index:-16229888;mso-wrap-distance-left:0;mso-wrap-distance-right:0" coordsize="257175,142875" o:gfxdata="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">
+                    <v:group w14:anchorId="6FD47E9A" id="Group 25" o:spid="_x0000_s1026" style="position:absolute;margin-left:10.8pt;margin-top:6.2pt;width:20.25pt;height:11.25pt;z-index:-16229888;mso-wrap-distance-left:0;mso-wrap-distance-right:0" coordsize="257175,142875" o:gfxdata="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">
                       <v:shape id="Graphic 26" o:spid="_x0000_s1027" style="position:absolute;left:4762;top:4762;width:247650;height:133350;visibility:visible;mso-wrap-style:square;v-text-anchor:top" coordsize="247650,133350" o:gfxdata="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" path="m123825,l75598,5238,36242,19526,9721,40719,,66675,9721,92630r26521,21193l75598,128111r48227,5239l172051,128111r39356,-14288l237928,92630r9722,-25955l237928,40719,211407,19526,172051,5238,123825,xe" filled="f">
                         <v:path arrowok="t"/>
                       </v:shape>
@@ -2887,7 +2887,7 @@
                 </mc:Choice>
                 <mc:Fallback>
                   <w:pict>
-                    <v:group w14:anchorId="6D8306E1" id="Group 27" o:spid="_x0000_s1026" style="position:absolute;margin-left:7.7pt;margin-top:6.2pt;width:20.25pt;height:11.25pt;z-index:-16229376;mso-wrap-distance-left:0;mso-wrap-distance-right:0" coordsize="257175,142875" o:gfxdata="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">
+                    <v:group w14:anchorId="7CAE2443" id="Group 27" o:spid="_x0000_s1026" style="position:absolute;margin-left:7.7pt;margin-top:6.2pt;width:20.25pt;height:11.25pt;z-index:-16229376;mso-wrap-distance-left:0;mso-wrap-distance-right:0" coordsize="257175,142875" o:gfxdata="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">
                       <v:shape id="Graphic 28" o:spid="_x0000_s1027" style="position:absolute;left:4762;top:4762;width:247650;height:133350;visibility:visible;mso-wrap-style:square;v-text-anchor:top" coordsize="247650,133350" o:gfxdata="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" path="m123825,l75598,5238,36242,19526,9721,40719,,66675,9721,92630r26521,21193l75598,128111r48227,5239l172051,128111r39356,-14288l237928,92630r9722,-25955l237928,40719,211407,19526,172051,5238,123825,xe" filled="f">
                         <v:path arrowok="t"/>
                       </v:shape>
@@ -3049,7 +3049,7 @@
                 </mc:Choice>
                 <mc:Fallback>
                   <w:pict>
-                    <v:group w14:anchorId="3C7EC761" id="Group 29" o:spid="_x0000_s1026" style="position:absolute;margin-left:11.4pt;margin-top:6.2pt;width:20.25pt;height:11.25pt;z-index:-16228864;mso-wrap-distance-left:0;mso-wrap-distance-right:0" coordsize="257175,142875" o:gfxdata="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">
+                    <v:group w14:anchorId="47D7E576" id="Group 29" o:spid="_x0000_s1026" style="position:absolute;margin-left:11.4pt;margin-top:6.2pt;width:20.25pt;height:11.25pt;z-index:-16228864;mso-wrap-distance-left:0;mso-wrap-distance-right:0" coordsize="257175,142875" o:gfxdata="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">
                       <v:shape id="Graphic 30" o:spid="_x0000_s1027" style="position:absolute;left:4762;top:4762;width:247650;height:133350;visibility:visible;mso-wrap-style:square;v-text-anchor:top" coordsize="247650,133350" o:gfxdata="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" path="m123825,l75598,5238,36242,19526,9721,40719,,66675,9721,92630r26521,21193l75598,128111r48227,5239l172051,128111r39356,-14288l237928,92630r9722,-25955l237928,40719,211407,19526,172051,5238,123825,xe" filled="f">
                         <v:path arrowok="t"/>
                       </v:shape>
@@ -3834,7 +3834,7 @@
                 </mc:Choice>
                 <mc:Fallback>
                   <w:pict>
-                    <v:group w14:anchorId="106E41E5" id="Group 31" o:spid="_x0000_s1026" style="width:22.8pt;height:47.55pt;mso-position-horizontal-relative:char;mso-position-vertical-relative:line" coordsize="2895,6038" o:gfxdata="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">
+                    <v:group w14:anchorId="7BDFA560" id="Group 31" o:spid="_x0000_s1026" style="width:22.8pt;height:47.55pt;mso-position-horizontal-relative:char;mso-position-vertical-relative:line" coordsize="2895,6038" o:gfxdata="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">
                       <v:shape id="Image 32" o:spid="_x0000_s1027" type="#_x0000_t75" style="position:absolute;top:465;width:2895;height:4939;visibility:visible;mso-wrap-style:square" o:gfxdata="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">
                         <v:imagedata r:id="rId25" o:title=""/>
                       </v:shape>
@@ -4011,11 +4011,35 @@
           <w:p>
             <w:pPr>
               <w:pStyle w:val="TableParagraph"/>
+              <w:jc w:val="center"/>
               <w:rPr>
                 <w:rFonts w:ascii="Times New Roman"/>
                 <w:sz w:val="14"/>
               </w:rPr>
             </w:pPr>
+            <w:r>
+              <w:rPr>
+                <w:rFonts w:ascii="Times New Roman"/>
+                <w:sz w:val="14"/>
+              </w:rPr>
+              <w:t>{</w:t>
+            </w:r>
+            <w:proofErr w:type="spellStart"/>
+            <w:r>
+              <w:rPr>
+                <w:rFonts w:ascii="Times New Roman"/>
+                <w:sz w:val="14"/>
+              </w:rPr>
+              <w:t>nombrePlantelProcedencia</w:t>
+            </w:r>
+            <w:proofErr w:type="spellEnd"/>
+            <w:r>
+              <w:rPr>
+                <w:rFonts w:ascii="Times New Roman"/>
+                <w:sz w:val="14"/>
+              </w:rPr>
+              <w:t>}</w:t>
+            </w:r>
           </w:p>
         </w:tc>
         <w:tc>
@@ -4026,11 +4050,35 @@
           <w:p>
             <w:pPr>
               <w:pStyle w:val="TableParagraph"/>
+              <w:jc w:val="center"/>
               <w:rPr>
                 <w:rFonts w:ascii="Times New Roman"/>
                 <w:sz w:val="14"/>
               </w:rPr>
             </w:pPr>
+            <w:r>
+              <w:rPr>
+                <w:rFonts w:ascii="Times New Roman"/>
+                <w:sz w:val="14"/>
+              </w:rPr>
+              <w:t>{</w:t>
+            </w:r>
+            <w:proofErr w:type="spellStart"/>
+            <w:r>
+              <w:rPr>
+                <w:rFonts w:ascii="Times New Roman"/>
+                <w:sz w:val="14"/>
+              </w:rPr>
+              <w:t>localidadProcedencia</w:t>
+            </w:r>
+            <w:proofErr w:type="spellEnd"/>
+            <w:r>
+              <w:rPr>
+                <w:rFonts w:ascii="Times New Roman"/>
+                <w:sz w:val="14"/>
+              </w:rPr>
+              <w:t>}</w:t>
+            </w:r>
           </w:p>
         </w:tc>
       </w:tr>
@@ -4286,6 +4334,8 @@
               <w:spacing w:line="125" w:lineRule="exact"/>
               <w:ind w:left="230"/>
               <w:rPr>
+                <w:spacing w:val="-2"/>
+                <w:w w:val="95"/>
                 <w:sz w:val="12"/>
               </w:rPr>
             </w:pPr>
@@ -4419,7 +4469,7 @@
                 </mc:Choice>
                 <mc:Fallback>
                   <w:pict>
-                    <v:group w14:anchorId="09FF4974" id="Group 34" o:spid="_x0000_s1026" style="position:absolute;margin-left:16.45pt;margin-top:7.35pt;width:20.25pt;height:11.25pt;z-index:-16236032;mso-wrap-distance-left:0;mso-wrap-distance-right:0" coordsize="257175,142875" o:gfxdata="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">
+                    <v:group w14:anchorId="08893C8D" id="Group 34" o:spid="_x0000_s1026" style="position:absolute;margin-left:16.45pt;margin-top:7.35pt;width:20.25pt;height:11.25pt;z-index:-16236032;mso-wrap-distance-left:0;mso-wrap-distance-right:0" coordsize="257175,142875" o:gfxdata="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">
                       <v:shape id="Graphic 35" o:spid="_x0000_s1027" style="position:absolute;left:4762;top:4762;width:247650;height:133350;visibility:visible;mso-wrap-style:square;v-text-anchor:top" coordsize="247650,133350" o:gfxdata="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" path="m123825,l75625,5238,36266,19526,9730,40719,,66675,9730,92630r26536,21193l75625,128111r48200,5239l172024,128111r39359,-14288l237919,92630r9731,-25955l237919,40719,211383,19526,172024,5238,123825,xe" filled="f">
                         <v:path arrowok="t"/>
                       </v:shape>
@@ -4447,7 +4497,15 @@
                 <w:w w:val="95"/>
                 <w:sz w:val="12"/>
               </w:rPr>
-              <w:t>CERTIFICADO</w:t>
+              <w:t>CERTIFICAD</w:t>
+            </w:r>
+            <w:r>
+              <w:rPr>
+                <w:spacing w:val="-2"/>
+                <w:w w:val="95"/>
+                <w:sz w:val="12"/>
+              </w:rPr>
+              <w:t>O</w:t>
             </w:r>
           </w:p>
         </w:tc>
@@ -4594,7 +4652,7 @@
                 </mc:Choice>
                 <mc:Fallback>
                   <w:pict>
-                    <v:group w14:anchorId="117F6354" id="Group 36" o:spid="_x0000_s1026" style="position:absolute;margin-left:20.6pt;margin-top:7.35pt;width:20.25pt;height:11.25pt;z-index:-16235520;mso-wrap-distance-left:0;mso-wrap-distance-right:0" coordsize="257175,142875" o:gfxdata="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">
+                    <v:group w14:anchorId="4CF8CC46" id="Group 36" o:spid="_x0000_s1026" style="position:absolute;margin-left:20.6pt;margin-top:7.35pt;width:20.25pt;height:11.25pt;z-index:-16235520;mso-wrap-distance-left:0;mso-wrap-distance-right:0" coordsize="257175,142875" o:gfxdata="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">
                       <v:shape id="Graphic 37" o:spid="_x0000_s1027" style="position:absolute;left:4762;top:4762;width:247650;height:133350;visibility:visible;mso-wrap-style:square;v-text-anchor:top" coordsize="247650,133350" o:gfxdata="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" path="m123825,l75598,5238,36242,19526,9721,40719,,66675,9721,92630r26521,21193l75598,128111r48227,5239l172051,128111r39356,-14288l237928,92630r9722,-25955l237928,40719,211407,19526,172051,5238,123825,xe" filled="f">
                         <v:path arrowok="t"/>
                       </v:shape>
@@ -4771,7 +4829,7 @@
                 </mc:Choice>
                 <mc:Fallback>
                   <w:pict>
-                    <v:group w14:anchorId="142ADE6F" id="Group 38" o:spid="_x0000_s1026" style="position:absolute;margin-left:20.85pt;margin-top:7.75pt;width:20.25pt;height:11.25pt;z-index:-16235008;mso-wrap-distance-left:0;mso-wrap-distance-right:0" coordsize="257175,142875" o:gfxdata="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">
+                    <v:group w14:anchorId="539E3170" id="Group 38" o:spid="_x0000_s1026" style="position:absolute;margin-left:20.85pt;margin-top:7.75pt;width:20.25pt;height:11.25pt;z-index:-16235008;mso-wrap-distance-left:0;mso-wrap-distance-right:0" coordsize="257175,142875" o:gfxdata="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">
                       <v:shape id="Graphic 39" o:spid="_x0000_s1027" style="position:absolute;left:4762;top:4762;width:247650;height:133350;visibility:visible;mso-wrap-style:square;v-text-anchor:top" coordsize="247650,133350" o:gfxdata="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" path="m123825,l75598,5238,36242,19526,9721,40719,,66675,9721,92630r26521,21193l75598,128111r48227,5239l172051,128111r39356,-14288l237928,92630r9722,-25955l237928,40719,211407,19526,172051,5238,123825,xe" filled="f">
                         <v:path arrowok="t"/>
                       </v:shape>
@@ -4933,7 +4991,7 @@
                 </mc:Choice>
                 <mc:Fallback>
                   <w:pict>
-                    <v:group w14:anchorId="45795802" id="Group 40" o:spid="_x0000_s1026" style="position:absolute;margin-left:4.15pt;margin-top:7.75pt;width:20.25pt;height:11.25pt;z-index:-16234496;mso-wrap-distance-left:0;mso-wrap-distance-right:0" coordsize="257175,142875" o:gfxdata="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">
+                    <v:group w14:anchorId="0F54F20A" id="Group 40" o:spid="_x0000_s1026" style="position:absolute;margin-left:4.15pt;margin-top:7.75pt;width:20.25pt;height:11.25pt;z-index:-16234496;mso-wrap-distance-left:0;mso-wrap-distance-right:0" coordsize="257175,142875" o:gfxdata="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">
                       <v:shape id="Graphic 41" o:spid="_x0000_s1027" style="position:absolute;left:4762;top:4762;width:247650;height:133350;visibility:visible;mso-wrap-style:square;v-text-anchor:top" coordsize="247650,133350" o:gfxdata="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" path="m123825,l75598,5238,36242,19526,9721,40719,,66675,9721,92630r26521,21193l75598,128111r48227,5239l172051,128111r39356,-14288l237928,92630r9722,-25955l237928,40719,211407,19526,172051,5238,123825,xe" filled="f">
                         <v:path arrowok="t"/>
                       </v:shape>
@@ -5095,7 +5153,7 @@
                 </mc:Choice>
                 <mc:Fallback>
                   <w:pict>
-                    <v:group w14:anchorId="787DF774" id="Group 42" o:spid="_x0000_s1026" style="position:absolute;margin-left:5pt;margin-top:7.75pt;width:20.25pt;height:11.25pt;z-index:-16233984;mso-wrap-distance-left:0;mso-wrap-distance-right:0" coordsize="257175,142875" o:gfxdata="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">
+                    <v:group w14:anchorId="4EB74D62" id="Group 42" o:spid="_x0000_s1026" style="position:absolute;margin-left:5pt;margin-top:7.75pt;width:20.25pt;height:11.25pt;z-index:-16233984;mso-wrap-distance-left:0;mso-wrap-distance-right:0" coordsize="257175,142875" o:gfxdata="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">
                       <v:shape id="Graphic 43" o:spid="_x0000_s1027" style="position:absolute;left:4762;top:4762;width:247650;height:133350;visibility:visible;mso-wrap-style:square;v-text-anchor:top" coordsize="247650,133350" o:gfxdata="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" path="m123825,l75598,5238,36242,19526,9721,40719,,66675,9721,92630r26521,21193l75598,128111r48227,5239l172051,128111r39356,-14288l237928,92630r9722,-25955l237928,40719,211407,19526,172051,5238,123825,xe" filled="f">
                         <v:path arrowok="t"/>
                       </v:shape>
@@ -5257,7 +5315,7 @@
                 </mc:Choice>
                 <mc:Fallback>
                   <w:pict>
-                    <v:group w14:anchorId="3F4CCB41" id="Group 44" o:spid="_x0000_s1026" style="position:absolute;margin-left:5.3pt;margin-top:7.75pt;width:20.25pt;height:11.25pt;z-index:-16233472;mso-wrap-distance-left:0;mso-wrap-distance-right:0" coordsize="257175,142875" o:gfxdata="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">
+                    <v:group w14:anchorId="6CB92471" id="Group 44" o:spid="_x0000_s1026" style="position:absolute;margin-left:5.3pt;margin-top:7.75pt;width:20.25pt;height:11.25pt;z-index:-16233472;mso-wrap-distance-left:0;mso-wrap-distance-right:0" coordsize="257175,142875" o:gfxdata="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">
                       <v:shape id="Graphic 45" o:spid="_x0000_s1027" style="position:absolute;left:4762;top:4762;width:247650;height:133350;visibility:visible;mso-wrap-style:square;v-text-anchor:top" coordsize="247650,133350" o:gfxdata="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" path="m123825,l75598,5238,36242,19526,9721,40719,,66675,9721,92630r26521,21193l75598,128111r48227,5239l172051,128111r39356,-14288l237928,92630r9722,-25955l237928,40719,211407,19526,172051,5238,123825,xe" filled="f">
                         <v:path arrowok="t"/>
                       </v:shape>
@@ -5419,7 +5477,7 @@
                 </mc:Choice>
                 <mc:Fallback>
                   <w:pict>
-                    <v:group w14:anchorId="427CBD62" id="Group 46" o:spid="_x0000_s1026" style="position:absolute;margin-left:3.9pt;margin-top:7.75pt;width:20.25pt;height:11.25pt;z-index:-16232960;mso-wrap-distance-left:0;mso-wrap-distance-right:0" coordsize="257175,142875" o:gfxdata="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">
+                    <v:group w14:anchorId="29E5645F" id="Group 46" o:spid="_x0000_s1026" style="position:absolute;margin-left:3.9pt;margin-top:7.75pt;width:20.25pt;height:11.25pt;z-index:-16232960;mso-wrap-distance-left:0;mso-wrap-distance-right:0" coordsize="257175,142875" o:gfxdata="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">
                       <v:shape id="Graphic 47" o:spid="_x0000_s1027" style="position:absolute;left:4762;top:4762;width:247650;height:133350;visibility:visible;mso-wrap-style:square;v-text-anchor:top" coordsize="247650,133350" o:gfxdata="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" path="m123825,l75598,5238,36242,19526,9721,40719,,66675,9721,92630r26521,21193l75598,128111r48227,5239l172051,128111r39356,-14288l237928,92630r9722,-25955l237928,40719,211407,19526,172051,5238,123825,xe" filled="f">
                         <v:path arrowok="t"/>
                       </v:shape>
@@ -5580,7 +5638,7 @@
                 </mc:Choice>
                 <mc:Fallback>
                   <w:pict>
-                    <v:group w14:anchorId="577DD235" id="Group 48" o:spid="_x0000_s1026" style="position:absolute;margin-left:7.75pt;margin-top:7.75pt;width:20.25pt;height:11.25pt;z-index:-16232448;mso-wrap-distance-left:0;mso-wrap-distance-right:0" coordsize="257175,142875" o:gfxdata="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">
+                    <v:group w14:anchorId="53CAD667" id="Group 48" o:spid="_x0000_s1026" style="position:absolute;margin-left:7.75pt;margin-top:7.75pt;width:20.25pt;height:11.25pt;z-index:-16232448;mso-wrap-distance-left:0;mso-wrap-distance-right:0" coordsize="257175,142875" o:gfxdata="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">
                       <v:shape id="Graphic 49" o:spid="_x0000_s1027" style="position:absolute;left:4762;top:4762;width:247650;height:133350;visibility:visible;mso-wrap-style:square;v-text-anchor:top" coordsize="247650,133350" o:gfxdata="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" path="m123825,l75598,5238,36242,19526,9721,40719,,66675,9721,92630r26521,21193l75598,128111r48227,5239l172051,128111r39356,-14288l237928,92630r9722,-25955l237928,40719,211407,19526,172051,5238,123825,xe" filled="f">
                         <v:path arrowok="t"/>
                       </v:shape>
@@ -5742,7 +5800,7 @@
                 </mc:Choice>
                 <mc:Fallback>
                   <w:pict>
-                    <v:group w14:anchorId="0B28D8E4" id="Group 50" o:spid="_x0000_s1026" style="position:absolute;margin-left:5.6pt;margin-top:7.35pt;width:20.25pt;height:11.25pt;z-index:-16231936;mso-wrap-distance-left:0;mso-wrap-distance-right:0" coordsize="257175,142875" o:gfxdata="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">
+                    <v:group w14:anchorId="73103105" id="Group 50" o:spid="_x0000_s1026" style="position:absolute;margin-left:5.6pt;margin-top:7.35pt;width:20.25pt;height:11.25pt;z-index:-16231936;mso-wrap-distance-left:0;mso-wrap-distance-right:0" coordsize="257175,142875" o:gfxdata="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">
                       <v:shape id="Graphic 51" o:spid="_x0000_s1027" style="position:absolute;left:4762;top:4762;width:247650;height:133350;visibility:visible;mso-wrap-style:square;v-text-anchor:top" coordsize="247650,133350" o:gfxdata="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" path="m123825,l75598,5238,36242,19526,9721,40719,,66675,9721,92630r26521,21193l75598,128111r48227,5239l172051,128111r39356,-14288l237928,92630r9722,-25955l237928,40719,211407,19526,172051,5238,123825,xe" filled="f">
                         <v:path arrowok="t"/>
                       </v:shape>
@@ -5905,7 +5963,7 @@
                 </mc:Choice>
                 <mc:Fallback>
                   <w:pict>
-                    <v:group w14:anchorId="419A0156" id="Group 52" o:spid="_x0000_s1026" style="position:absolute;margin-left:4.6pt;margin-top:7.35pt;width:20.25pt;height:11.25pt;z-index:-16231424;mso-wrap-distance-left:0;mso-wrap-distance-right:0" coordsize="257175,142875" o:gfxdata="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">
+                    <v:group w14:anchorId="72766AB5" id="Group 52" o:spid="_x0000_s1026" style="position:absolute;margin-left:4.6pt;margin-top:7.35pt;width:20.25pt;height:11.25pt;z-index:-16231424;mso-wrap-distance-left:0;mso-wrap-distance-right:0" coordsize="257175,142875" o:gfxdata="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">
                       <v:shape id="Graphic 53" o:spid="_x0000_s1027" style="position:absolute;left:4762;top:4762;width:247650;height:133350;visibility:visible;mso-wrap-style:square;v-text-anchor:top" coordsize="247650,133350" o:gfxdata="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" path="m123825,l75598,5238,36242,19526,9721,40719,,66675,9721,92630r26521,21193l75598,128111r48227,5239l172051,128111r39356,-14288l237928,92630r9722,-25955l237928,40719,211407,19526,172051,5238,123825,xe" filled="f">
                         <v:path arrowok="t"/>
                       </v:shape>
@@ -6067,7 +6125,7 @@
                 </mc:Choice>
                 <mc:Fallback>
                   <w:pict>
-                    <v:group w14:anchorId="45AC89BB" id="Group 54" o:spid="_x0000_s1026" style="position:absolute;margin-left:5.25pt;margin-top:7.35pt;width:20.25pt;height:11.25pt;z-index:-16230912;mso-wrap-distance-left:0;mso-wrap-distance-right:0" coordsize="257175,142875" o:gfxdata="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">
+                    <v:group w14:anchorId="4B84FECF" id="Group 54" o:spid="_x0000_s1026" style="position:absolute;margin-left:5.25pt;margin-top:7.35pt;width:20.25pt;height:11.25pt;z-index:-16230912;mso-wrap-distance-left:0;mso-wrap-distance-right:0" coordsize="257175,142875" o:gfxdata="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">
                       <v:shape id="Graphic 55" o:spid="_x0000_s1027" style="position:absolute;left:4762;top:4762;width:247650;height:133350;visibility:visible;mso-wrap-style:square;v-text-anchor:top" coordsize="247650,133350" o:gfxdata="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" path="m123825,l75598,5238,36242,19526,9721,40719,,66675,9721,92630r26521,21193l75598,128111r48227,5239l172051,128111r39356,-14288l237928,92630r9722,-25955l237928,40719,211407,19526,172051,5238,123825,xe" filled="f">
                         <v:path arrowok="t"/>
                       </v:shape>
@@ -6093,11 +6151,45 @@
           <w:p>
             <w:pPr>
               <w:pStyle w:val="TableParagraph"/>
+              <w:jc w:val="center"/>
               <w:rPr>
                 <w:rFonts w:ascii="Times New Roman"/>
                 <w:sz w:val="14"/>
               </w:rPr>
             </w:pPr>
+          </w:p>
+          <w:p>
+            <w:pPr>
+              <w:pStyle w:val="TableParagraph"/>
+              <w:jc w:val="center"/>
+              <w:rPr>
+                <w:rFonts w:ascii="Times New Roman"/>
+                <w:sz w:val="14"/>
+              </w:rPr>
+            </w:pPr>
+            <w:r>
+              <w:rPr>
+                <w:w w:val="80"/>
+                <w:sz w:val="12"/>
+              </w:rPr>
+              <w:t>{</w:t>
+            </w:r>
+            <w:proofErr w:type="spellStart"/>
+            <w:r>
+              <w:rPr>
+                <w:w w:val="80"/>
+                <w:sz w:val="12"/>
+              </w:rPr>
+              <w:t>fechaConSecundaria</w:t>
+            </w:r>
+            <w:proofErr w:type="spellEnd"/>
+            <w:r>
+              <w:rPr>
+                <w:w w:val="80"/>
+                <w:sz w:val="12"/>
+              </w:rPr>
+              <w:t>}</w:t>
+            </w:r>
           </w:p>
         </w:tc>
       </w:tr>
@@ -6272,7 +6364,7 @@
                 </mc:Choice>
                 <mc:Fallback>
                   <w:pict>
-                    <v:group w14:anchorId="00F06645" id="Group 56" o:spid="_x0000_s1026" style="width:18.6pt;height:103.25pt;mso-position-horizontal-relative:char;mso-position-vertical-relative:line" coordsize="2362,13112" o:gfxdata="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">
+                    <v:group w14:anchorId="1D34E62E" id="Group 56" o:spid="_x0000_s1026" style="width:18.6pt;height:103.25pt;mso-position-horizontal-relative:char;mso-position-vertical-relative:line" coordsize="2362,13112" o:gfxdata="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">
                       <v:shape id="Image 57" o:spid="_x0000_s1027" type="#_x0000_t75" style="position:absolute;top:8171;width:2362;height:4939;visibility:visible;mso-wrap-style:square" o:gfxdata="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">
                         <v:imagedata r:id="rId30" o:title=""/>
                       </v:shape>
@@ -6539,11 +6631,35 @@
           <w:p>
             <w:pPr>
               <w:pStyle w:val="TableParagraph"/>
+              <w:jc w:val="center"/>
               <w:rPr>
                 <w:rFonts w:ascii="Times New Roman"/>
                 <w:sz w:val="14"/>
               </w:rPr>
             </w:pPr>
+            <w:r>
+              <w:rPr>
+                <w:rFonts w:ascii="Times New Roman"/>
+                <w:sz w:val="14"/>
+              </w:rPr>
+              <w:t>{</w:t>
+            </w:r>
+            <w:proofErr w:type="spellStart"/>
+            <w:r>
+              <w:rPr>
+                <w:rFonts w:ascii="Times New Roman"/>
+                <w:sz w:val="14"/>
+              </w:rPr>
+              <w:t>nombrePlantelTelebach</w:t>
+            </w:r>
+            <w:proofErr w:type="spellEnd"/>
+            <w:r>
+              <w:rPr>
+                <w:rFonts w:ascii="Times New Roman"/>
+                <w:sz w:val="14"/>
+              </w:rPr>
+              <w:t>}</w:t>
+            </w:r>
           </w:p>
         </w:tc>
         <w:tc>
@@ -6554,11 +6670,35 @@
           <w:p>
             <w:pPr>
               <w:pStyle w:val="TableParagraph"/>
+              <w:jc w:val="center"/>
               <w:rPr>
                 <w:rFonts w:ascii="Times New Roman"/>
                 <w:sz w:val="14"/>
               </w:rPr>
             </w:pPr>
+            <w:r>
+              <w:rPr>
+                <w:rFonts w:ascii="Times New Roman"/>
+                <w:sz w:val="14"/>
+              </w:rPr>
+              <w:t>{</w:t>
+            </w:r>
+            <w:proofErr w:type="spellStart"/>
+            <w:r>
+              <w:rPr>
+                <w:rFonts w:ascii="Times New Roman"/>
+                <w:sz w:val="14"/>
+              </w:rPr>
+              <w:t>claveTelebach</w:t>
+            </w:r>
+            <w:proofErr w:type="spellEnd"/>
+            <w:r>
+              <w:rPr>
+                <w:rFonts w:ascii="Times New Roman"/>
+                <w:sz w:val="14"/>
+              </w:rPr>
+              <w:t>}</w:t>
+            </w:r>
           </w:p>
         </w:tc>
         <w:tc>
@@ -6569,11 +6709,35 @@
           <w:p>
             <w:pPr>
               <w:pStyle w:val="TableParagraph"/>
+              <w:jc w:val="center"/>
               <w:rPr>
                 <w:rFonts w:ascii="Times New Roman"/>
                 <w:sz w:val="14"/>
               </w:rPr>
             </w:pPr>
+            <w:r>
+              <w:rPr>
+                <w:rFonts w:ascii="Times New Roman"/>
+                <w:sz w:val="14"/>
+              </w:rPr>
+              <w:t>{</w:t>
+            </w:r>
+            <w:proofErr w:type="spellStart"/>
+            <w:r>
+              <w:rPr>
+                <w:rFonts w:ascii="Times New Roman"/>
+                <w:sz w:val="14"/>
+              </w:rPr>
+              <w:t>localidadTelebach</w:t>
+            </w:r>
+            <w:proofErr w:type="spellEnd"/>
+            <w:r>
+              <w:rPr>
+                <w:rFonts w:ascii="Times New Roman"/>
+                <w:sz w:val="14"/>
+              </w:rPr>
+              <w:t>}</w:t>
+            </w:r>
           </w:p>
         </w:tc>
       </w:tr>
@@ -7673,7 +7837,7 @@
                 </mc:Choice>
                 <mc:Fallback>
                   <w:pict>
-                    <v:group w14:anchorId="4E4E2CEB" id="Group 70" o:spid="_x0000_s1026" style="position:absolute;margin-left:.55pt;margin-top:-.5pt;width:19.5pt;height:21.2pt;z-index:-16240128;mso-wrap-distance-left:0;mso-wrap-distance-right:0" coordsize="247650,269240" o:gfxdata="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">
+                    <v:group w14:anchorId="7D81AA1D" id="Group 70" o:spid="_x0000_s1026" style="position:absolute;margin-left:.55pt;margin-top:-.5pt;width:19.5pt;height:21.2pt;z-index:-16240128;mso-wrap-distance-left:0;mso-wrap-distance-right:0" coordsize="247650,269240" o:gfxdata="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">
                       <v:shape id="Graphic 71" o:spid="_x0000_s1027" style="position:absolute;left:4762;top:4762;width:238125;height:259715;visibility:visible;mso-wrap-style:square;v-text-anchor:top" coordsize="238125,259715" o:gfxdata="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" path="m119125,l72759,10209,34893,38052,9362,79349,,129921r9362,50498l34893,221678r37866,27829l119125,259714r46294,-10207l203247,221678r25517,-41259l238125,129921,228764,79349,203247,38052,165419,10209,119125,xe" filled="f">
                         <v:path arrowok="t"/>
                       </v:shape>
@@ -8013,7 +8177,7 @@
                 </mc:Choice>
                 <mc:Fallback>
                   <w:pict>
-                    <v:group w14:anchorId="7E8BA56B" id="Group 72" o:spid="_x0000_s1026" style="position:absolute;margin-left:1.7pt;margin-top:-.5pt;width:91.05pt;height:22.25pt;z-index:-16240640;mso-wrap-distance-left:0;mso-wrap-distance-right:0" coordsize="11563,2825" o:gfxdata="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">
+                    <v:group w14:anchorId="660A7EB8" id="Group 72" o:spid="_x0000_s1026" style="position:absolute;margin-left:1.7pt;margin-top:-.5pt;width:91.05pt;height:22.25pt;z-index:-16240640;mso-wrap-distance-left:0;mso-wrap-distance-right:0" coordsize="11563,2825" o:gfxdata="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">
                       <v:shape id="Graphic 73" o:spid="_x0000_s1027" style="position:absolute;left:47;top:47;width:11468;height:2731;visibility:visible;mso-wrap-style:square;v-text-anchor:top" coordsize="1146810,273050" o:gfxdata="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" path="m128650,3810l78545,13862,37655,41275,10100,81926,,131699r10100,49845l37655,222234r40890,27426l128650,259714r50033,-10054l219535,222234r27541,-40690l257175,131699,247076,81926,219535,41275,178683,13862,128650,3810xem723011,3810r-40690,6868l647002,29799,619162,58948,600912,95900r-6552,42529l600912,180959r18250,36952l647002,247060r35319,19121l723011,273050r40627,-6869l798920,247060r27820,-29149l844983,180959r6552,-42530l844983,95900,826740,58948,798920,29799,763638,10678,723011,3810xem1022985,17145l974758,27199,935402,54625,908881,95315r-9721,49846l908881,194933r26521,40652l974758,262997r48227,10053l1071211,262997r39356,-27412l1137088,194933r9722,-49772l1137088,95315,1110567,54625,1071211,27199,1022985,17145xem422910,l374683,10431,335327,38877,308806,81063r-9721,51651l308806,184366r26521,42186l374683,254998r48227,10431l471136,254998r39356,-28446l537013,184366r9722,-51652l537013,81063,510492,38877,471136,10431,422910,xe" filled="f">
                         <v:path arrowok="t"/>
                       </v:shape>
@@ -8299,7 +8463,7 @@
                 </mc:Choice>
                 <mc:Fallback>
                   <w:pict>
-                    <v:group w14:anchorId="1777208F" id="Group 74" o:spid="_x0000_s1026" style="position:absolute;margin-left:1.05pt;margin-top:.85pt;width:43.2pt;height:19.85pt;z-index:-16239616;mso-wrap-distance-left:0;mso-wrap-distance-right:0" coordsize="5486,2520" o:gfxdata="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">
+                    <v:group w14:anchorId="42279EAE" id="Group 74" o:spid="_x0000_s1026" style="position:absolute;margin-left:1.05pt;margin-top:.85pt;width:43.2pt;height:19.85pt;z-index:-16239616;mso-wrap-distance-left:0;mso-wrap-distance-right:0" coordsize="5486,2520" o:gfxdata="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">
                       <v:shape id="Graphic 75" o:spid="_x0000_s1027" style="position:absolute;left:2860;top:47;width:2578;height:2426;visibility:visible;mso-wrap-style:square;v-text-anchor:top" coordsize="257810,242570" o:gfxdata="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" path="m128905,l78706,9538,37734,35544,10122,74098,,121284r10122,47187l37734,207025r40972,26006l128905,242569r50198,-9538l220075,207025r27612,-38554l257810,121284,247687,74098,220075,35544,179103,9538,128905,xe" filled="f">
                         <v:path arrowok="t"/>
                       </v:shape>
@@ -8496,7 +8660,7 @@
                 </mc:Choice>
                 <mc:Fallback>
                   <w:pict>
-                    <v:group w14:anchorId="44C05679" id="Group 77" o:spid="_x0000_s1026" style="position:absolute;margin-left:1.85pt;margin-top:1.6pt;width:20.25pt;height:19.1pt;z-index:-16238592;mso-wrap-distance-left:0;mso-wrap-distance-right:0" coordsize="257175,242570" o:gfxdata="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">
+                    <v:group w14:anchorId="2102FB76" id="Group 77" o:spid="_x0000_s1026" style="position:absolute;margin-left:1.85pt;margin-top:1.6pt;width:20.25pt;height:19.1pt;z-index:-16238592;mso-wrap-distance-left:0;mso-wrap-distance-right:0" coordsize="257175,242570" o:gfxdata="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">
                       <v:shape id="Graphic 78" o:spid="_x0000_s1027" style="position:absolute;left:4762;top:4762;width:247650;height:233045;visibility:visible;mso-wrap-style:square;v-text-anchor:top" coordsize="247650,233045" o:gfxdata="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" path="m123825,l75598,9159,36242,34131,9721,71151,,116458r9721,45381l36242,198897r39356,24986l123825,233044r48226,-9161l211407,198897r26521,-37058l247650,116458,237928,71151,211407,34131,172051,9159,123825,xe" filled="f">
                         <v:path arrowok="t"/>
                       </v:shape>
@@ -8717,7 +8881,7 @@
                 </mc:Choice>
                 <mc:Fallback>
                   <w:pict>
-                    <v:group w14:anchorId="29C1BDA9" id="Group 79" o:spid="_x0000_s1026" style="position:absolute;margin-left:2.25pt;margin-top:.1pt;width:43.5pt;height:20.6pt;z-index:-16239104;mso-wrap-distance-left:0;mso-wrap-distance-right:0" coordsize="5524,2616" o:gfxdata="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">
+                    <v:group w14:anchorId="58FA4D0A" id="Group 79" o:spid="_x0000_s1026" style="position:absolute;margin-left:2.25pt;margin-top:.1pt;width:43.5pt;height:20.6pt;z-index:-16239104;mso-wrap-distance-left:0;mso-wrap-distance-right:0" coordsize="5524,2616" o:gfxdata="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">
                       <v:shape id="Graphic 80" o:spid="_x0000_s1027" style="position:absolute;left:47;top:47;width:5429;height:2521;visibility:visible;mso-wrap-style:square;v-text-anchor:top" coordsize="542925,252095" o:gfxdata="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" path="m414273,l364241,9497,323389,35401,295848,73830r-10098,47073l295848,168050r27541,38467l364241,232435r50032,9499l464379,232435r40890,-25918l532824,168050r10100,-47147l532824,73830,505269,35401,464379,9497,414273,xem123825,l75598,9898,36242,36893,9721,76938,,125983r9721,49120l36242,215185r39356,27009l123825,252094r48226,-9900l211407,215185r26521,-40082l247650,125983,237928,76938,211407,36893,172051,9898,123825,xe" filled="f">
                         <v:path arrowok="t"/>
                       </v:shape>
@@ -8927,7 +9091,7 @@
                 </mc:Choice>
                 <mc:Fallback>
                   <w:pict>
-                    <v:group w14:anchorId="3EBC71F6" id="Group 81" o:spid="_x0000_s1026" style="position:absolute;margin-left:35.95pt;margin-top:8.4pt;width:19.5pt;height:21.2pt;z-index:-16237056;mso-wrap-distance-left:0;mso-wrap-distance-right:0" coordsize="247650,269240" o:gfxdata="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">
+                    <v:group w14:anchorId="0570D418" id="Group 81" o:spid="_x0000_s1026" style="position:absolute;margin-left:35.95pt;margin-top:8.4pt;width:19.5pt;height:21.2pt;z-index:-16237056;mso-wrap-distance-left:0;mso-wrap-distance-right:0" coordsize="247650,269240" o:gfxdata="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">
                       <v:shape id="Graphic 82" o:spid="_x0000_s1027" style="position:absolute;left:4762;top:4762;width:238125;height:259715;visibility:visible;mso-wrap-style:square;v-text-anchor:top" coordsize="238125,259715" o:gfxdata="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" path="m119126,l72759,10209,34893,38052,9362,79349,,129920r9362,50499l34893,221678r37866,27829l119126,259714r46293,-10207l203247,221678r25517,-41259l238125,129920,228764,79349,203247,38052,165419,10209,119126,xe" filled="f">
                         <v:path arrowok="t"/>
                       </v:shape>
@@ -9060,7 +9224,6 @@
               </w:rPr>
               <w:t xml:space="preserve"> </w:t>
             </w:r>
-            <w:proofErr w:type="gramStart"/>
             <w:r>
               <w:rPr>
                 <w:w w:val="80"/>
@@ -9073,17 +9236,8 @@
                 <w:spacing w:val="7"/>
                 <w:sz w:val="14"/>
               </w:rPr>
-              <w:t xml:space="preserve"> </w:t>
-            </w:r>
-            <w:r>
-              <w:rPr>
-                <w:spacing w:val="-10"/>
-                <w:w w:val="80"/>
-                <w:sz w:val="14"/>
-              </w:rPr>
               <w:t>:</w:t>
             </w:r>
-            <w:proofErr w:type="gramEnd"/>
           </w:p>
           <w:p>
             <w:pPr>
@@ -9224,7 +9378,7 @@
                 </mc:Choice>
                 <mc:Fallback>
                   <w:pict>
-                    <v:group w14:anchorId="71A6B670" id="Group 83" o:spid="_x0000_s1026" style="position:absolute;margin-left:5.95pt;margin-top:.55pt;width:19.5pt;height:21.2pt;z-index:-16238080;mso-wrap-distance-left:0;mso-wrap-distance-right:0" coordsize="247650,269240" o:gfxdata="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">
+                    <v:group w14:anchorId="5D07C0B0" id="Group 83" o:spid="_x0000_s1026" style="position:absolute;margin-left:5.95pt;margin-top:.55pt;width:19.5pt;height:21.2pt;z-index:-16238080;mso-wrap-distance-left:0;mso-wrap-distance-right:0" coordsize="247650,269240" o:gfxdata="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">
                       <v:shape id="Graphic 84" o:spid="_x0000_s1027" style="position:absolute;left:4762;top:4762;width:238125;height:259715;visibility:visible;mso-wrap-style:square;v-text-anchor:top" coordsize="238125,259715" o:gfxdata="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" path="m119125,l72759,10209,34893,38052,9362,79349,,129920r9362,50499l34893,221678r37866,27829l119125,259714r46294,-10207l203247,221678r25517,-41259l238125,129920,228764,79349,203247,38052,165419,10209,119125,xe" filled="f">
                         <v:path arrowok="t"/>
                       </v:shape>
@@ -9511,7 +9665,7 @@
                 </mc:Choice>
                 <mc:Fallback>
                   <w:pict>
-                    <v:group w14:anchorId="0432FDEE" id="Group 85" o:spid="_x0000_s1026" style="position:absolute;margin-left:10.6pt;margin-top:.55pt;width:19.5pt;height:21.2pt;z-index:-16237568;mso-wrap-distance-left:0;mso-wrap-distance-right:0" coordsize="247650,269240" o:gfxdata="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">
+                    <v:group w14:anchorId="1FC326DF" id="Group 85" o:spid="_x0000_s1026" style="position:absolute;margin-left:10.6pt;margin-top:.55pt;width:19.5pt;height:21.2pt;z-index:-16237568;mso-wrap-distance-left:0;mso-wrap-distance-right:0" coordsize="247650,269240" o:gfxdata="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">
                       <v:shape id="Graphic 86" o:spid="_x0000_s1027" style="position:absolute;left:4762;top:4762;width:238125;height:259715;visibility:visible;mso-wrap-style:square;v-text-anchor:top" coordsize="238125,259715" o:gfxdata="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" path="m119125,l72759,10209,34893,38052,9362,79349,,129920r9362,50499l34893,221678r37866,27829l119125,259714r46294,-10207l203247,221678r25517,-41259l238125,129920,228764,79349,203247,38052,165419,10209,119125,xe" filled="f">
                         <v:path arrowok="t"/>
                       </v:shape>
@@ -9763,7 +9917,7 @@
           </mc:Choice>
           <mc:Fallback>
             <w:pict>
-              <v:group w14:anchorId="5F02A5A1" id="Group 87" o:spid="_x0000_s1026" style="position:absolute;margin-left:36.8pt;margin-top:11.25pt;width:219.75pt;height:8.6pt;z-index:-15726592;mso-wrap-distance-left:0;mso-wrap-distance-right:0;mso-position-horizontal-relative:page" coordsize="27908,1092" o:gfxdata="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">
+              <v:group w14:anchorId="02CFF4D7" id="Group 87" o:spid="_x0000_s1026" style="position:absolute;margin-left:36.8pt;margin-top:11.25pt;width:219.75pt;height:8.6pt;z-index:-15726592;mso-wrap-distance-left:0;mso-wrap-distance-right:0;mso-position-horizontal-relative:page" coordsize="27908,1092" o:gfxdata="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">
                 <v:shape id="Image 88" o:spid="_x0000_s1027" type="#_x0000_t75" style="position:absolute;width:11627;height:1092;visibility:visible;mso-wrap-style:square" o:gfxdata="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">
                   <v:imagedata r:id="rId43" o:title=""/>
                 </v:shape>
@@ -10393,7 +10547,7 @@
                 </mc:Choice>
                 <mc:Fallback>
                   <w:pict>
-                    <v:group w14:anchorId="2D1823A5" id="Group 97" o:spid="_x0000_s1026" style="position:absolute;margin-left:37.2pt;margin-top:6.85pt;width:20.25pt;height:10.9pt;z-index:-16236544;mso-wrap-distance-left:0;mso-wrap-distance-right:0" coordsize="257175,138430" o:gfxdata="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">
+                    <v:group w14:anchorId="06CF0775" id="Group 97" o:spid="_x0000_s1026" style="position:absolute;margin-left:37.2pt;margin-top:6.85pt;width:20.25pt;height:10.9pt;z-index:-16236544;mso-wrap-distance-left:0;mso-wrap-distance-right:0" coordsize="257175,138430" o:gfxdata="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">
                       <v:shape id="Graphic 98" o:spid="_x0000_s1027" style="position:absolute;left:4762;top:4762;width:247650;height:128905;visibility:visible;mso-wrap-style:square;v-text-anchor:top" coordsize="247650,128905" o:gfxdata="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" path="m123825,l75598,5060,36242,18859,9721,39326,,64388,9721,89525r26521,20504l75598,123842r48227,5063l172051,123842r39356,-13813l237928,89525r9722,-25137l237928,39326,211407,18859,172051,5060,123825,xe" filled="f" strokeweight=".26456mm">
                         <v:path arrowok="t"/>
                       </v:shape>
@@ -11688,7 +11842,7 @@
                 </mc:Choice>
                 <mc:Fallback>
                   <w:pict>
-                    <v:group w14:anchorId="1E781BC7" id="Group 105" o:spid="_x0000_s1026" style="position:absolute;margin-left:-6.3pt;margin-top:6.1pt;width:18pt;height:10.85pt;z-index:15744000;mso-wrap-distance-left:0;mso-wrap-distance-right:0" coordsize="228600,137795" o:gfxdata="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">
+                    <v:group w14:anchorId="01AD3432" id="Group 105" o:spid="_x0000_s1026" style="position:absolute;margin-left:-6.3pt;margin-top:6.1pt;width:18pt;height:10.85pt;z-index:15744000;mso-wrap-distance-left:0;mso-wrap-distance-right:0" coordsize="228600,137795" o:gfxdata="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">
                       <v:shape id="Image 106" o:spid="_x0000_s1027" type="#_x0000_t75" style="position:absolute;width:228600;height:137794;visibility:visible;mso-wrap-style:square" o:gfxdata="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">
                         <v:imagedata r:id="rId54" o:title=""/>
                       </v:shape>
@@ -12445,7 +12599,7 @@
                 </mc:Choice>
                 <mc:Fallback>
                   <w:pict>
-                    <v:group w14:anchorId="51BDDF7E" id="Group 109" o:spid="_x0000_s1026" style="position:absolute;margin-left:15.95pt;margin-top:5.65pt;width:18pt;height:10.85pt;z-index:15744512;mso-wrap-distance-left:0;mso-wrap-distance-right:0" coordsize="228600,137795" o:gfxdata="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">
+                    <v:group w14:anchorId="1A3145A1" id="Group 109" o:spid="_x0000_s1026" style="position:absolute;margin-left:15.95pt;margin-top:5.65pt;width:18pt;height:10.85pt;z-index:15744512;mso-wrap-distance-left:0;mso-wrap-distance-right:0" coordsize="228600,137795" o:gfxdata="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">
                       <v:shape id="Image 110" o:spid="_x0000_s1027" type="#_x0000_t75" style="position:absolute;width:228600;height:137794;visibility:visible;mso-wrap-style:square" o:gfxdata="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">
                         <v:imagedata r:id="rId55" o:title=""/>
                       </v:shape>
@@ -13840,7 +13994,7 @@
                 </mc:Choice>
                 <mc:Fallback>
                   <w:pict>
-                    <v:group w14:anchorId="18E6F231" id="Group 117" o:spid="_x0000_s1026" style="width:22.8pt;height:51.2pt;mso-position-horizontal-relative:char;mso-position-vertical-relative:line" coordsize="2895,6502" o:gfxdata="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">
+                    <v:group w14:anchorId="218F1629" id="Group 117" o:spid="_x0000_s1026" style="width:22.8pt;height:51.2pt;mso-position-horizontal-relative:char;mso-position-vertical-relative:line" coordsize="2895,6502" o:gfxdata="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">
                       <v:shape id="Image 118" o:spid="_x0000_s1027" type="#_x0000_t75" style="position:absolute;width:2895;height:6350;visibility:visible;mso-wrap-style:square" o:gfxdata="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">
                         <v:imagedata r:id="rId65" o:title=""/>
                       </v:shape>
@@ -13965,7 +14119,7 @@
                 </mc:Choice>
                 <mc:Fallback>
                   <w:pict>
-                    <v:group w14:anchorId="0CC9188C" id="Group 121" o:spid="_x0000_s1026" style="width:80.35pt;height:9.8pt;mso-position-horizontal-relative:char;mso-position-vertical-relative:line" coordsize="10204,1244" o:gfxdata="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">
+                    <v:group w14:anchorId="3325844E" id="Group 121" o:spid="_x0000_s1026" style="width:80.35pt;height:9.8pt;mso-position-horizontal-relative:char;mso-position-vertical-relative:line" coordsize="10204,1244" o:gfxdata="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">
                       <v:shape id="Image 122" o:spid="_x0000_s1027" type="#_x0000_t75" style="position:absolute;width:4267;height:1244;visibility:visible;mso-wrap-style:square" o:gfxdata="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">
                         <v:imagedata r:id="rId70" o:title=""/>
                       </v:shape>
@@ -14125,7 +14279,7 @@
                 </mc:Choice>
                 <mc:Fallback>
                   <w:pict>
-                    <v:group w14:anchorId="4402E880" id="Group 124" o:spid="_x0000_s1026" style="position:absolute;margin-left:22pt;margin-top:1.1pt;width:7.9pt;height:35.6pt;z-index:-16222208;mso-wrap-distance-left:0;mso-wrap-distance-right:0" coordsize="100330,452120" o:gfxdata="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">
+                    <v:group w14:anchorId="4A474709" id="Group 124" o:spid="_x0000_s1026" style="position:absolute;margin-left:22pt;margin-top:1.1pt;width:7.9pt;height:35.6pt;z-index:-16222208;mso-wrap-distance-left:0;mso-wrap-distance-right:0" coordsize="100330,452120" o:gfxdata="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">
                       <v:shape id="Image 125" o:spid="_x0000_s1027" type="#_x0000_t75" style="position:absolute;top:121920;width:100330;height:100329;visibility:visible;mso-wrap-style:square" o:gfxdata="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">
                         <v:imagedata r:id="rId75" o:title=""/>
                       </v:shape>
@@ -14460,7 +14614,7 @@
                 </mc:Choice>
                 <mc:Fallback>
                   <w:pict>
-                    <v:group w14:anchorId="06AFC076" id="Group 128" o:spid="_x0000_s1026" style="position:absolute;margin-left:43.7pt;margin-top:1.1pt;width:7.9pt;height:27.05pt;z-index:-16221184;mso-wrap-distance-left:0;mso-wrap-distance-right:0" coordsize="100330,343535" o:gfxdata="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">
+                    <v:group w14:anchorId="3FFADA04" id="Group 128" o:spid="_x0000_s1026" style="position:absolute;margin-left:43.7pt;margin-top:1.1pt;width:7.9pt;height:27.05pt;z-index:-16221184;mso-wrap-distance-left:0;mso-wrap-distance-right:0" coordsize="100330,343535" o:gfxdata="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">
                       <v:shape id="Image 129" o:spid="_x0000_s1027" type="#_x0000_t75" style="position:absolute;width:100329;height:100329;visibility:visible;mso-wrap-style:square" o:gfxdata="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">
                         <v:imagedata r:id="rId80" o:title=""/>
                       </v:shape>
@@ -14719,7 +14873,7 @@
                 </mc:Choice>
                 <mc:Fallback>
                   <w:pict>
-                    <v:group w14:anchorId="7907B835" id="Group 132" o:spid="_x0000_s1026" style="width:22.8pt;height:41.4pt;mso-position-horizontal-relative:char;mso-position-vertical-relative:line" coordsize="2895,5257" o:gfxdata="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">
+                    <v:group w14:anchorId="2F90561B" id="Group 132" o:spid="_x0000_s1026" style="width:22.8pt;height:41.4pt;mso-position-horizontal-relative:char;mso-position-vertical-relative:line" coordsize="2895,5257" o:gfxdata="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">
                       <v:shape id="Image 133" o:spid="_x0000_s1027" type="#_x0000_t75" style="position:absolute;width:2895;height:5256;visibility:visible;mso-wrap-style:square" o:gfxdata="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">
                         <v:imagedata r:id="rId84" o:title=""/>
                       </v:shape>
@@ -14934,7 +15088,7 @@
                 </mc:Choice>
                 <mc:Fallback>
                   <w:pict>
-                    <v:group w14:anchorId="7370F60C" id="Group 135" o:spid="_x0000_s1026" style="position:absolute;margin-left:22pt;margin-top:1.6pt;width:7.9pt;height:17.1pt;z-index:-16220160;mso-wrap-distance-left:0;mso-wrap-distance-right:0" coordsize="100330,217170" o:gfxdata="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">
+                    <v:group w14:anchorId="6C81879D" id="Group 135" o:spid="_x0000_s1026" style="position:absolute;margin-left:22pt;margin-top:1.6pt;width:7.9pt;height:17.1pt;z-index:-16220160;mso-wrap-distance-left:0;mso-wrap-distance-right:0" coordsize="100330,217170" o:gfxdata="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">
                       <v:shape id="Graphic 136" o:spid="_x0000_s1027" style="position:absolute;left:4762;top:4762;width:90805;height:207645;visibility:visible;mso-wrap-style:square;v-text-anchor:top" coordsize="90805,207645" o:gfxdata="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" path="m45402,116840r-17676,3565l13295,130127,3566,144539,,162178r3566,17713l13295,194341r14431,9736l45402,207645r17676,-3568l77509,194341r9729,-14450l90805,162178,87238,144539,77509,130127,63078,120405,45402,116840xem45402,l27726,3565,13295,13287,3566,27699,,45339,3566,63051r9729,14450l27726,87237r17676,3567l63078,87237,77509,77501,87238,63051,90805,45339,87238,27699,77509,13287,63078,3565,45402,xe" filled="f">
                         <v:path arrowok="t"/>
                       </v:shape>
@@ -15009,7 +15163,7 @@
                 </mc:Choice>
                 <mc:Fallback>
                   <w:pict>
-                    <v:group w14:anchorId="1DD9A44D" id="Group 137" o:spid="_x0000_s1026" style="position:absolute;margin-left:144.9pt;margin-top:1.6pt;width:7.9pt;height:16.85pt;z-index:-16219648;mso-wrap-distance-left:0;mso-wrap-distance-right:0" coordsize="100330,213995" o:gfxdata="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">
+                    <v:group w14:anchorId="380AA4EF" id="Group 137" o:spid="_x0000_s1026" style="position:absolute;margin-left:144.9pt;margin-top:1.6pt;width:7.9pt;height:16.85pt;z-index:-16219648;mso-wrap-distance-left:0;mso-wrap-distance-right:0" coordsize="100330,213995" o:gfxdata="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">
                       <v:shape id="Image 138" o:spid="_x0000_s1027" type="#_x0000_t75" style="position:absolute;width:100478;height:214312;visibility:visible;mso-wrap-style:square" o:gfxdata="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">
                         <v:imagedata r:id="rId87" o:title=""/>
                       </v:shape>
@@ -15284,7 +15438,7 @@
                 </mc:Choice>
                 <mc:Fallback>
                   <w:pict>
-                    <v:group w14:anchorId="7A085A44" id="Group 139" o:spid="_x0000_s1026" style="position:absolute;margin-left:22pt;margin-top:1.75pt;width:7.9pt;height:16.8pt;z-index:-16221696;mso-wrap-distance-left:0;mso-wrap-distance-right:0" coordsize="100330,213360" o:gfxdata="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">
+                    <v:group w14:anchorId="2D43088F" id="Group 139" o:spid="_x0000_s1026" style="position:absolute;margin-left:22pt;margin-top:1.75pt;width:7.9pt;height:16.8pt;z-index:-16221696;mso-wrap-distance-left:0;mso-wrap-distance-right:0" coordsize="100330,213360" o:gfxdata="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">
                       <v:shape id="Graphic 140" o:spid="_x0000_s1027" style="position:absolute;left:4762;top:4762;width:90805;height:203835;visibility:visible;mso-wrap-style:square;v-text-anchor:top" coordsize="90805,203835" o:gfxdata="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" path="m45402,113029r-17676,3566l13295,126317,3566,140729,,158368r3566,17713l13295,190531r14431,9736l45402,203834r17676,-3567l77509,190531r9729,-14450l90805,158368,87238,140729,77509,126317,63078,116595,45402,113029xem45402,l27726,3567,13295,13303,3566,27753,,45465,3566,63105r9729,14412l27726,87239r17676,3565l63078,87239,77509,77517,87238,63105,90805,45465,87238,27753,77509,13303,63078,3567,45402,xe" filled="f">
                         <v:path arrowok="t"/>
                       </v:shape>
@@ -15519,7 +15673,7 @@
                 </mc:Choice>
                 <mc:Fallback>
                   <w:pict>
-                    <v:group w14:anchorId="18EDC6A6" id="Group 141" o:spid="_x0000_s1026" style="position:absolute;margin-left:22.4pt;margin-top:1.6pt;width:7.9pt;height:35pt;z-index:-16219136;mso-wrap-distance-left:0;mso-wrap-distance-right:0" coordsize="100330,444500" o:gfxdata="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">
+                    <v:group w14:anchorId="3305D0BF" id="Group 141" o:spid="_x0000_s1026" style="position:absolute;margin-left:22.4pt;margin-top:1.6pt;width:7.9pt;height:35pt;z-index:-16219136;mso-wrap-distance-left:0;mso-wrap-distance-right:0" coordsize="100330,444500" o:gfxdata="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">
                       <v:shape id="Image 142" o:spid="_x0000_s1027" type="#_x0000_t75" style="position:absolute;width:99971;height:442912;visibility:visible;mso-wrap-style:square" o:gfxdata="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">
                         <v:imagedata r:id="rId89" o:title=""/>
                       </v:shape>
@@ -15782,7 +15936,7 @@
                 </mc:Choice>
                 <mc:Fallback>
                   <w:pict>
-                    <v:group w14:anchorId="77D87B50" id="Group 143" o:spid="_x0000_s1026" style="position:absolute;margin-left:54.25pt;margin-top:1.6pt;width:7.9pt;height:16.8pt;z-index:-16220672;mso-wrap-distance-left:0;mso-wrap-distance-right:0" coordsize="100330,213360" o:gfxdata="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">
+                    <v:group w14:anchorId="21FC2D45" id="Group 143" o:spid="_x0000_s1026" style="position:absolute;margin-left:54.25pt;margin-top:1.6pt;width:7.9pt;height:16.8pt;z-index:-16220672;mso-wrap-distance-left:0;mso-wrap-distance-right:0" coordsize="100330,213360" o:gfxdata="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">
                       <v:shape id="Graphic 144" o:spid="_x0000_s1027" style="position:absolute;left:4762;top:4762;width:90805;height:203835;visibility:visible;mso-wrap-style:square;v-text-anchor:top" coordsize="90805,203835" o:gfxdata="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" path="m45465,l27753,3565,13303,13287,3567,27699,,45339,3567,63051r9736,14450l27753,87237r17712,3567l63105,87237,77517,77501,87239,63051,90804,45339,87239,27699,77517,13287,63105,3565,45465,xem45465,113029r-17712,3566l13303,126317,3567,140729,,158369r3567,17712l13303,190531r14450,9736l45465,203835r17640,-3568l77517,190531r9722,-14450l90804,158369,87239,140729,77517,126317,63105,116595,45465,113029xe" filled="f">
                         <v:path arrowok="t"/>
                       </v:shape>
@@ -16079,7 +16233,7 @@
                 </mc:Choice>
                 <mc:Fallback>
                   <w:pict>
-                    <v:group w14:anchorId="2136965A" id="Group 145" o:spid="_x0000_s1026" style="width:230.65pt;height:9.4pt;mso-position-horizontal-relative:char;mso-position-vertical-relative:line" coordsize="29292,1193" o:gfxdata="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">
+                    <v:group w14:anchorId="514BE6CC" id="Group 145" o:spid="_x0000_s1026" style="width:230.65pt;height:9.4pt;mso-position-horizontal-relative:char;mso-position-vertical-relative:line" coordsize="29292,1193" o:gfxdata="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">
                       <v:shape id="Image 146" o:spid="_x0000_s1027" type="#_x0000_t75" style="position:absolute;width:4600;height:1193;visibility:visible;mso-wrap-style:square" o:gfxdata="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">
                         <v:imagedata r:id="rId97" o:title=""/>
                       </v:shape>
@@ -16463,7 +16617,7 @@
                 </mc:Choice>
                 <mc:Fallback>
                   <w:pict>
-                    <v:group w14:anchorId="2B3EE4FD" id="Group 153" o:spid="_x0000_s1026" style="position:absolute;margin-left:5.4pt;margin-top:-35.9pt;width:560pt;height:44.85pt;z-index:-16225280;mso-wrap-distance-left:0;mso-wrap-distance-right:0" coordsize="71120,5695" o:gfxdata="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">
+                    <v:group w14:anchorId="345CCEA0" id="Group 153" o:spid="_x0000_s1026" style="position:absolute;margin-left:5.4pt;margin-top:-35.9pt;width:560pt;height:44.85pt;z-index:-16225280;mso-wrap-distance-left:0;mso-wrap-distance-right:0" coordsize="71120,5695" o:gfxdata="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">
                       <v:shape id="Image 154" o:spid="_x0000_s1027" type="#_x0000_t75" style="position:absolute;width:57829;height:1143;visibility:visible;mso-wrap-style:square" o:gfxdata="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">
                         <v:imagedata r:id="rId116" o:title=""/>
                       </v:shape>
@@ -16665,7 +16819,7 @@
                 </mc:Choice>
                 <mc:Fallback>
                   <w:pict>
-                    <v:group w14:anchorId="160CA30F" id="Group 166" o:spid="_x0000_s1026" style="position:absolute;margin-left:37.65pt;margin-top:6pt;width:116.6pt;height:8.4pt;z-index:-16224768;mso-wrap-distance-left:0;mso-wrap-distance-right:0" coordsize="14808,1066" o:gfxdata="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">
+                    <v:group w14:anchorId="493219B4" id="Group 166" o:spid="_x0000_s1026" style="position:absolute;margin-left:37.65pt;margin-top:6pt;width:116.6pt;height:8.4pt;z-index:-16224768;mso-wrap-distance-left:0;mso-wrap-distance-right:0" coordsize="14808,1066" o:gfxdata="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">
                       <v:shape id="Image 167" o:spid="_x0000_s1027" type="#_x0000_t75" style="position:absolute;width:9579;height:1066;visibility:visible;mso-wrap-style:square" o:gfxdata="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">
                         <v:imagedata r:id="rId131" o:title=""/>
                       </v:shape>
@@ -16823,7 +16977,7 @@
                 </mc:Choice>
                 <mc:Fallback>
                   <w:pict>
-                    <v:group w14:anchorId="30BB669E" id="Group 169" o:spid="_x0000_s1026" style="position:absolute;margin-left:60.95pt;margin-top:.3pt;width:165.8pt;height:8.4pt;z-index:-16224256;mso-wrap-distance-left:0;mso-wrap-distance-right:0" coordsize="21056,1066" o:gfxdata="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">
+                    <v:group w14:anchorId="15103B59" id="Group 169" o:spid="_x0000_s1026" style="position:absolute;margin-left:60.95pt;margin-top:.3pt;width:165.8pt;height:8.4pt;z-index:-16224256;mso-wrap-distance-left:0;mso-wrap-distance-right:0" coordsize="21056,1066" o:gfxdata="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">
                       <v:shape id="Image 170" o:spid="_x0000_s1027" type="#_x0000_t75" style="position:absolute;width:10631;height:1066;visibility:visible;mso-wrap-style:square" o:gfxdata="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">
                         <v:imagedata r:id="rId136" o:title=""/>
                       </v:shape>
@@ -16983,7 +17137,7 @@
                 </mc:Choice>
                 <mc:Fallback>
                   <w:pict>
-                    <v:group w14:anchorId="0B2B2CA9" id="Group 173" o:spid="_x0000_s1026" style="position:absolute;margin-left:33.45pt;margin-top:6pt;width:125.4pt;height:8.4pt;z-index:-16223232;mso-wrap-distance-left:0;mso-wrap-distance-right:0" coordsize="15925,1066" o:gfxdata="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">
+                    <v:group w14:anchorId="2788CD3B" id="Group 173" o:spid="_x0000_s1026" style="position:absolute;margin-left:33.45pt;margin-top:6pt;width:125.4pt;height:8.4pt;z-index:-16223232;mso-wrap-distance-left:0;mso-wrap-distance-right:0" coordsize="15925,1066" o:gfxdata="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">
                       <v:shape id="Image 174" o:spid="_x0000_s1027" type="#_x0000_t75" style="position:absolute;width:7670;height:1066;visibility:visible;mso-wrap-style:square" o:gfxdata="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">
                         <v:imagedata r:id="rId142" o:title=""/>
                       </v:shape>
@@ -17137,7 +17291,7 @@
                 </mc:Choice>
                 <mc:Fallback>
                   <w:pict>
-                    <v:group w14:anchorId="3D66A971" id="Group 177" o:spid="_x0000_s1026" style="position:absolute;margin-left:60.55pt;margin-top:6pt;width:164.75pt;height:8.4pt;z-index:-16222720;mso-wrap-distance-left:0;mso-wrap-distance-right:0" coordsize="20923,1066" o:gfxdata="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">
+                    <v:group w14:anchorId="2B9E1166" id="Group 177" o:spid="_x0000_s1026" style="position:absolute;margin-left:60.55pt;margin-top:6pt;width:164.75pt;height:8.4pt;z-index:-16222720;mso-wrap-distance-left:0;mso-wrap-distance-right:0" coordsize="20923,1066" o:gfxdata="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">
                       <v:shape id="Image 178" o:spid="_x0000_s1027" type="#_x0000_t75" style="position:absolute;width:11123;height:1066;visibility:visible;mso-wrap-style:square" o:gfxdata="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">
                         <v:imagedata r:id="rId148" o:title=""/>
                       </v:shape>
@@ -17352,7 +17506,7 @@
           </mc:Choice>
           <mc:Fallback>
             <w:pict>
-              <v:shape w14:anchorId="1B251FD8" id="Graphic 181" o:spid="_x0000_s1026" style="position:absolute;margin-left:31.2pt;margin-top:-76.15pt;width:566pt;height:76.45pt;z-index:-16223744;visibility:visible;mso-wrap-style:square;mso-wrap-distance-left:0;mso-wrap-distance-top:0;mso-wrap-distance-right:0;mso-wrap-distance-bottom:0;mso-position-horizontal:absolute;mso-position-horizontal-relative:page;mso-position-vertical:absolute;mso-position-vertical-relative:text;v-text-anchor:top" coordsize="7188200,970915" o:gfxdata="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" path="m5067,965466r-5067,l,970534r5067,l5067,965466xem5067,l,,,5080,,7556,,472694,,965454r5067,l5067,12r,-12xem3597897,12r-5067,l5080,12r,5068l3592830,5080r5067,l3597897,12xem7187933,965466r,l5080,965466r,5068l7187933,970534r,-5068xem7187933,r-5067,l3597910,12r,5068l7182866,5080r,2476l7182866,472694r,492760l7187933,965454r,-965442l7187933,xe" fillcolor="black" stroked="f">
+              <v:shape w14:anchorId="0BA9040B" id="Graphic 181" o:spid="_x0000_s1026" style="position:absolute;margin-left:31.2pt;margin-top:-76.15pt;width:566pt;height:76.45pt;z-index:-16223744;visibility:visible;mso-wrap-style:square;mso-wrap-distance-left:0;mso-wrap-distance-top:0;mso-wrap-distance-right:0;mso-wrap-distance-bottom:0;mso-position-horizontal:absolute;mso-position-horizontal-relative:page;mso-position-vertical:absolute;mso-position-vertical-relative:text;v-text-anchor:top" coordsize="7188200,970915" o:gfxdata="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" path="m5067,965466r-5067,l,970534r5067,l5067,965466xem5067,l,,,5080,,7556,,472694,,965454r5067,l5067,12r,-12xem3597897,12r-5067,l5080,12r,5068l3592830,5080r5067,l3597897,12xem7187933,965466r,l5080,965466r,5068l7187933,970534r,-5068xem7187933,r-5067,l3597910,12r,5068l7182866,5080r,2476l7182866,472694r,492760l7187933,965454r,-965442l7187933,xe" fillcolor="black" stroked="f">
                 <v:path arrowok="t"/>
                 <w10:wrap anchorx="page"/>
               </v:shape>
@@ -17766,7 +17920,7 @@
         </mc:Choice>
         <mc:Fallback>
           <w:pict>
-            <v:group w14:anchorId="0644227F" id="Group 1" o:spid="_x0000_s1026" style="position:absolute;margin-left:288.5pt;margin-top:18pt;width:281.9pt;height:33pt;z-index:-16243712;mso-wrap-distance-left:0;mso-wrap-distance-right:0;mso-position-horizontal-relative:page;mso-position-vertical-relative:page" coordsize="35801,4191" o:gfxdata="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">
+            <v:group w14:anchorId="69C05B73" id="Group 1" o:spid="_x0000_s1026" style="position:absolute;margin-left:288.5pt;margin-top:18pt;width:281.9pt;height:33pt;z-index:-16243712;mso-wrap-distance-left:0;mso-wrap-distance-right:0;mso-position-horizontal-relative:page;mso-position-vertical-relative:page" coordsize="35801,4191" o:gfxdata="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">
               <v:shapetype id="_x0000_t75" coordsize="21600,21600" o:spt="75" o:preferrelative="t" path="m@4@5l@4@11@9@11@9@5xe" filled="f" stroked="f">
                 <v:stroke joinstyle="miter"/>
                 <v:formulas>

</xml_diff>